<commit_message>
did diversity anovas and rough plots
</commit_message>
<xml_diff>
--- a/Whippo et al CJAFS/Whippo et al CJFAS Jan32017.docx
+++ b/Whippo et al CJAFS/Whippo et al CJFAS Jan32017.docx
@@ -6882,7 +6882,6 @@
         </w:rPr>
         <w:t xml:space="preserve">diversity at </w:t>
       </w:r>
-      <w:commentRangeStart w:id="128"/>
       <w:r>
         <w:rPr>
           <w:rFonts w:ascii="Times" w:eastAsia="Times New Roman" w:hAnsi="Times" w:cs="Times New Roman"/>
@@ -6894,7 +6893,7 @@
         <w:lastRenderedPageBreak/>
         <w:t>Robbers Passage</w:t>
       </w:r>
-      <w:ins w:id="129" w:author="Mary O'Connor" w:date="2017-01-03T07:08:00Z">
+      <w:ins w:id="128" w:author="Mary O'Connor" w:date="2017-01-03T07:08:00Z">
         <w:r>
           <w:rPr>
             <w:rFonts w:ascii="Times" w:eastAsia="Times New Roman" w:hAnsi="Times" w:cs="Times New Roman"/>
@@ -6938,128 +6937,7 @@
         </w:rPr>
         <w:t xml:space="preserve"> (</w:t>
       </w:r>
-      <w:bookmarkStart w:id="130" w:name="_GoBack"/>
-      <w:proofErr w:type="spellStart"/>
-      <w:r>
-        <w:rPr>
-          <w:rFonts w:ascii="Times" w:eastAsia="Times New Roman" w:hAnsi="Times" w:cs="Times New Roman"/>
-          <w:i/>
-          <w:color w:val="000000"/>
-          <w:sz w:val="24"/>
-          <w:szCs w:val="24"/>
-          <w:lang w:val="en-US"/>
-        </w:rPr>
-        <w:t>anova</w:t>
-      </w:r>
-      <w:proofErr w:type="spellEnd"/>
-      <w:r>
-        <w:rPr>
-          <w:rFonts w:ascii="Times" w:eastAsia="Times New Roman" w:hAnsi="Times" w:cs="Times New Roman"/>
-          <w:i/>
-          <w:color w:val="000000"/>
-          <w:sz w:val="24"/>
-          <w:szCs w:val="24"/>
-          <w:lang w:val="en-US"/>
-        </w:rPr>
-        <w:t xml:space="preserve"> results</w:t>
-      </w:r>
-      <w:bookmarkEnd w:id="130"/>
-      <w:r>
-        <w:rPr>
-          <w:rFonts w:ascii="Times" w:eastAsia="Times New Roman" w:hAnsi="Times" w:cs="Times New Roman"/>
-          <w:color w:val="000000"/>
-          <w:sz w:val="24"/>
-          <w:szCs w:val="24"/>
-          <w:lang w:val="en-US"/>
-        </w:rPr>
-        <w:t>)</w:t>
-      </w:r>
-      <w:commentRangeEnd w:id="128"/>
-      <w:r>
-        <w:rPr>
-          <w:rStyle w:val="CommentReference"/>
-        </w:rPr>
-        <w:commentReference w:id="128"/>
-      </w:r>
-      <w:r>
-        <w:rPr>
-          <w:rFonts w:ascii="Times" w:eastAsia="Times New Roman" w:hAnsi="Times" w:cs="Times New Roman"/>
-          <w:color w:val="000000"/>
-          <w:sz w:val="24"/>
-          <w:szCs w:val="24"/>
-          <w:lang w:val="en-US"/>
-        </w:rPr>
-        <w:t>. We observed similar patterns in Shannon diversity (</w:t>
-      </w:r>
-      <w:proofErr w:type="spellStart"/>
-      <w:r>
-        <w:rPr>
-          <w:rFonts w:ascii="Times" w:eastAsia="Times New Roman" w:hAnsi="Times" w:cs="Times New Roman"/>
-          <w:i/>
-          <w:color w:val="000000"/>
-          <w:sz w:val="24"/>
-          <w:szCs w:val="24"/>
-          <w:lang w:val="en-US"/>
-        </w:rPr>
-        <w:t>anova</w:t>
-      </w:r>
-      <w:proofErr w:type="spellEnd"/>
-      <w:r>
-        <w:rPr>
-          <w:rFonts w:ascii="Times" w:eastAsia="Times New Roman" w:hAnsi="Times" w:cs="Times New Roman"/>
-          <w:i/>
-          <w:color w:val="000000"/>
-          <w:sz w:val="24"/>
-          <w:szCs w:val="24"/>
-          <w:lang w:val="en-US"/>
-        </w:rPr>
-        <w:t xml:space="preserve"> results</w:t>
-      </w:r>
-      <w:r>
-        <w:rPr>
-          <w:rFonts w:ascii="Times" w:eastAsia="Times New Roman" w:hAnsi="Times" w:cs="Times New Roman"/>
-          <w:color w:val="000000"/>
-          <w:sz w:val="24"/>
-          <w:szCs w:val="24"/>
-          <w:lang w:val="en-US"/>
-        </w:rPr>
-        <w:t>) and Simpson diversity (</w:t>
-      </w:r>
-      <w:proofErr w:type="spellStart"/>
-      <w:r>
-        <w:rPr>
-          <w:rFonts w:ascii="Times" w:eastAsia="Times New Roman" w:hAnsi="Times" w:cs="Times New Roman"/>
-          <w:i/>
-          <w:color w:val="000000"/>
-          <w:sz w:val="24"/>
-          <w:szCs w:val="24"/>
-          <w:lang w:val="en-US"/>
-        </w:rPr>
-        <w:t>anova</w:t>
-      </w:r>
-      <w:proofErr w:type="spellEnd"/>
-      <w:r>
-        <w:rPr>
-          <w:rFonts w:ascii="Times" w:eastAsia="Times New Roman" w:hAnsi="Times" w:cs="Times New Roman"/>
-          <w:i/>
-          <w:color w:val="000000"/>
-          <w:sz w:val="24"/>
-          <w:szCs w:val="24"/>
-          <w:lang w:val="en-US"/>
-        </w:rPr>
-        <w:t xml:space="preserve"> results</w:t>
-      </w:r>
-      <w:r>
-        <w:rPr>
-          <w:rFonts w:ascii="Times" w:eastAsia="Times New Roman" w:hAnsi="Times" w:cs="Times New Roman"/>
-          <w:color w:val="000000"/>
-          <w:sz w:val="24"/>
-          <w:szCs w:val="24"/>
-          <w:lang w:val="en-US"/>
-        </w:rPr>
-        <w:t xml:space="preserve">). </w:t>
-      </w:r>
-      <w:ins w:id="131" w:author="Mary O'Connor" w:date="2017-01-02T16:56:00Z">
+      <w:ins w:id="129" w:author="Mary O'Connor" w:date="2017-01-03T07:39:00Z">
         <w:r>
           <w:rPr>
             <w:rFonts w:ascii="Times" w:eastAsia="Times New Roman" w:hAnsi="Times" w:cs="Times New Roman"/>
@@ -7068,9 +6946,9 @@
             <w:szCs w:val="24"/>
             <w:lang w:val="en-US"/>
           </w:rPr>
-          <w:t>Observed plot-level diversity did / did not vary due to changes in plot-level density ()</w:t>
+          <w:t xml:space="preserve">F = 8.9, </w:t>
         </w:r>
-        <w:proofErr w:type="gramStart"/>
+        <w:proofErr w:type="spellStart"/>
         <w:r>
           <w:rPr>
             <w:rFonts w:ascii="Times" w:eastAsia="Times New Roman" w:hAnsi="Times" w:cs="Times New Roman"/>
@@ -7079,10 +6957,9 @@
             <w:szCs w:val="24"/>
             <w:lang w:val="en-US"/>
           </w:rPr>
-          <w:t>.</w:t>
+          <w:t>df</w:t>
         </w:r>
-      </w:ins>
-      <w:ins w:id="132" w:author="Mary O'Connor" w:date="2017-01-02T17:01:00Z">
+        <w:proofErr w:type="spellEnd"/>
         <w:r>
           <w:rPr>
             <w:rFonts w:ascii="Times" w:eastAsia="Times New Roman" w:hAnsi="Times" w:cs="Times New Roman"/>
@@ -7091,9 +6968,20 @@
             <w:szCs w:val="24"/>
             <w:lang w:val="en-US"/>
           </w:rPr>
-          <w:t>We</w:t>
+          <w:t xml:space="preserve"> = 8, 136, P &lt; 0.001</w:t>
         </w:r>
-        <w:proofErr w:type="gramEnd"/>
+      </w:ins>
+      <w:r>
+        <w:rPr>
+          <w:rFonts w:ascii="Times" w:eastAsia="Times New Roman" w:hAnsi="Times" w:cs="Times New Roman"/>
+          <w:color w:val="000000"/>
+          <w:sz w:val="24"/>
+          <w:szCs w:val="24"/>
+          <w:lang w:val="en-US"/>
+        </w:rPr>
+        <w:t>). We observed similar patterns in Shannon diversity (</w:t>
+      </w:r>
+      <w:ins w:id="130" w:author="Mary O'Connor" w:date="2017-01-03T07:47:00Z">
         <w:r>
           <w:rPr>
             <w:rFonts w:ascii="Times" w:eastAsia="Times New Roman" w:hAnsi="Times" w:cs="Times New Roman"/>
@@ -7102,7 +6990,199 @@
             <w:szCs w:val="24"/>
             <w:lang w:val="en-US"/>
           </w:rPr>
-          <w:t xml:space="preserve"> did not have plot-level data on other biotic and abiotic attributes (shoot density, temperature, salinity, </w:t>
+          <w:t>F = 4.6</w:t>
+        </w:r>
+        <w:r>
+          <w:rPr>
+            <w:rFonts w:ascii="Times" w:eastAsia="Times New Roman" w:hAnsi="Times" w:cs="Times New Roman"/>
+            <w:color w:val="000000"/>
+            <w:sz w:val="24"/>
+            <w:szCs w:val="24"/>
+            <w:lang w:val="en-US"/>
+          </w:rPr>
+          <w:t xml:space="preserve">, </w:t>
+        </w:r>
+        <w:proofErr w:type="spellStart"/>
+        <w:r>
+          <w:rPr>
+            <w:rFonts w:ascii="Times" w:eastAsia="Times New Roman" w:hAnsi="Times" w:cs="Times New Roman"/>
+            <w:color w:val="000000"/>
+            <w:sz w:val="24"/>
+            <w:szCs w:val="24"/>
+            <w:lang w:val="en-US"/>
+          </w:rPr>
+          <w:t>df</w:t>
+        </w:r>
+        <w:proofErr w:type="spellEnd"/>
+        <w:r>
+          <w:rPr>
+            <w:rFonts w:ascii="Times" w:eastAsia="Times New Roman" w:hAnsi="Times" w:cs="Times New Roman"/>
+            <w:color w:val="000000"/>
+            <w:sz w:val="24"/>
+            <w:szCs w:val="24"/>
+            <w:lang w:val="en-US"/>
+          </w:rPr>
+          <w:t xml:space="preserve"> = 8, 136, P &lt; 0.001</w:t>
+        </w:r>
+      </w:ins>
+      <w:r>
+        <w:rPr>
+          <w:rFonts w:ascii="Times" w:eastAsia="Times New Roman" w:hAnsi="Times" w:cs="Times New Roman"/>
+          <w:color w:val="000000"/>
+          <w:sz w:val="24"/>
+          <w:szCs w:val="24"/>
+          <w:lang w:val="en-US"/>
+        </w:rPr>
+        <w:t>) and Simpson diversity (</w:t>
+      </w:r>
+      <w:ins w:id="131" w:author="Mary O'Connor" w:date="2017-01-03T07:49:00Z">
+        <w:r>
+          <w:rPr>
+            <w:rFonts w:ascii="Times" w:eastAsia="Times New Roman" w:hAnsi="Times" w:cs="Times New Roman"/>
+            <w:color w:val="000000"/>
+            <w:sz w:val="24"/>
+            <w:szCs w:val="24"/>
+            <w:lang w:val="en-US"/>
+          </w:rPr>
+          <w:t>F = 3.8</w:t>
+        </w:r>
+        <w:r>
+          <w:rPr>
+            <w:rFonts w:ascii="Times" w:eastAsia="Times New Roman" w:hAnsi="Times" w:cs="Times New Roman"/>
+            <w:color w:val="000000"/>
+            <w:sz w:val="24"/>
+            <w:szCs w:val="24"/>
+            <w:lang w:val="en-US"/>
+          </w:rPr>
+          <w:t xml:space="preserve">, </w:t>
+        </w:r>
+        <w:proofErr w:type="spellStart"/>
+        <w:r>
+          <w:rPr>
+            <w:rFonts w:ascii="Times" w:eastAsia="Times New Roman" w:hAnsi="Times" w:cs="Times New Roman"/>
+            <w:color w:val="000000"/>
+            <w:sz w:val="24"/>
+            <w:szCs w:val="24"/>
+            <w:lang w:val="en-US"/>
+          </w:rPr>
+          <w:t>df</w:t>
+        </w:r>
+        <w:proofErr w:type="spellEnd"/>
+        <w:r>
+          <w:rPr>
+            <w:rFonts w:ascii="Times" w:eastAsia="Times New Roman" w:hAnsi="Times" w:cs="Times New Roman"/>
+            <w:color w:val="000000"/>
+            <w:sz w:val="24"/>
+            <w:szCs w:val="24"/>
+            <w:lang w:val="en-US"/>
+          </w:rPr>
+          <w:t xml:space="preserve"> = 8, 136, P &lt; 0.001</w:t>
+        </w:r>
+      </w:ins>
+      <w:r>
+        <w:rPr>
+          <w:rFonts w:ascii="Times" w:eastAsia="Times New Roman" w:hAnsi="Times" w:cs="Times New Roman"/>
+          <w:color w:val="000000"/>
+          <w:sz w:val="24"/>
+          <w:szCs w:val="24"/>
+          <w:lang w:val="en-US"/>
+        </w:rPr>
+        <w:t xml:space="preserve">). </w:t>
+      </w:r>
+      <w:ins w:id="132" w:author="Mary O'Connor" w:date="2017-01-02T16:56:00Z">
+        <w:r>
+          <w:rPr>
+            <w:rFonts w:ascii="Times" w:eastAsia="Times New Roman" w:hAnsi="Times" w:cs="Times New Roman"/>
+            <w:color w:val="000000"/>
+            <w:sz w:val="24"/>
+            <w:szCs w:val="24"/>
+            <w:lang w:val="en-US"/>
+          </w:rPr>
+          <w:t xml:space="preserve">Observed plot-level </w:t>
+        </w:r>
+      </w:ins>
+      <w:ins w:id="133" w:author="Mary O'Connor" w:date="2017-01-03T07:43:00Z">
+        <w:r>
+          <w:rPr>
+            <w:rFonts w:ascii="Times" w:eastAsia="Times New Roman" w:hAnsi="Times" w:cs="Times New Roman"/>
+            <w:color w:val="000000"/>
+            <w:sz w:val="24"/>
+            <w:szCs w:val="24"/>
+            <w:lang w:val="en-US"/>
+          </w:rPr>
+          <w:t>alpha richness increased slightly with</w:t>
+        </w:r>
+      </w:ins>
+      <w:ins w:id="134" w:author="Mary O'Connor" w:date="2017-01-02T16:56:00Z">
+        <w:r>
+          <w:rPr>
+            <w:rFonts w:ascii="Times" w:eastAsia="Times New Roman" w:hAnsi="Times" w:cs="Times New Roman"/>
+            <w:color w:val="000000"/>
+            <w:sz w:val="24"/>
+            <w:szCs w:val="24"/>
+            <w:lang w:val="en-US"/>
+          </w:rPr>
+          <w:t xml:space="preserve"> plot-level </w:t>
+        </w:r>
+      </w:ins>
+      <w:proofErr w:type="spellStart"/>
+      <w:ins w:id="135" w:author="Mary O'Connor" w:date="2017-01-03T07:43:00Z">
+        <w:r>
+          <w:rPr>
+            <w:rFonts w:ascii="Times" w:eastAsia="Times New Roman" w:hAnsi="Times" w:cs="Times New Roman"/>
+            <w:color w:val="000000"/>
+            <w:sz w:val="24"/>
+            <w:szCs w:val="24"/>
+            <w:lang w:val="en-US"/>
+          </w:rPr>
+          <w:t>epifaunal</w:t>
+        </w:r>
+        <w:proofErr w:type="spellEnd"/>
+        <w:r>
+          <w:rPr>
+            <w:rFonts w:ascii="Times" w:eastAsia="Times New Roman" w:hAnsi="Times" w:cs="Times New Roman"/>
+            <w:color w:val="000000"/>
+            <w:sz w:val="24"/>
+            <w:szCs w:val="24"/>
+            <w:lang w:val="en-US"/>
+          </w:rPr>
+          <w:t xml:space="preserve"> </w:t>
+        </w:r>
+      </w:ins>
+      <w:ins w:id="136" w:author="Mary O'Connor" w:date="2017-01-02T16:56:00Z">
+        <w:r>
+          <w:rPr>
+            <w:rFonts w:ascii="Times" w:eastAsia="Times New Roman" w:hAnsi="Times" w:cs="Times New Roman"/>
+            <w:color w:val="000000"/>
+            <w:sz w:val="24"/>
+            <w:szCs w:val="24"/>
+            <w:lang w:val="en-US"/>
+          </w:rPr>
+          <w:t>density ().</w:t>
+        </w:r>
+      </w:ins>
+      <w:ins w:id="137" w:author="Mary O'Connor" w:date="2017-01-03T07:40:00Z">
+        <w:r>
+          <w:rPr>
+            <w:rFonts w:ascii="Times" w:eastAsia="Times New Roman" w:hAnsi="Times" w:cs="Times New Roman"/>
+            <w:color w:val="000000"/>
+            <w:sz w:val="24"/>
+            <w:szCs w:val="24"/>
+            <w:lang w:val="en-US"/>
+          </w:rPr>
+          <w:t xml:space="preserve"> </w:t>
+        </w:r>
+      </w:ins>
+      <w:ins w:id="138" w:author="Mary O'Connor" w:date="2017-01-02T17:01:00Z">
+        <w:r>
+          <w:rPr>
+            <w:rFonts w:ascii="Times" w:eastAsia="Times New Roman" w:hAnsi="Times" w:cs="Times New Roman"/>
+            <w:color w:val="000000"/>
+            <w:sz w:val="24"/>
+            <w:szCs w:val="24"/>
+            <w:lang w:val="en-US"/>
+          </w:rPr>
+          <w:t xml:space="preserve">We did not have plot-level data on other biotic and abiotic attributes (shoot density, temperature, salinity, </w:t>
         </w:r>
         <w:proofErr w:type="spellStart"/>
         <w:r>
@@ -7127,7 +7207,7 @@
           <w:t xml:space="preserve">) to test for drivers of variation in alpha diversity among plots. </w:t>
         </w:r>
       </w:ins>
-      <w:ins w:id="133" w:author="Mary O'Connor" w:date="2017-01-02T16:58:00Z">
+      <w:ins w:id="139" w:author="Mary O'Connor" w:date="2017-01-02T16:58:00Z">
         <w:r>
           <w:rPr>
             <w:rFonts w:ascii="Times" w:eastAsia="Times New Roman" w:hAnsi="Times" w:cs="Times New Roman"/>
@@ -7136,9 +7216,171 @@
             <w:szCs w:val="24"/>
             <w:lang w:val="en-US"/>
           </w:rPr>
-          <w:t>The higher richness of Robbers Passage was not explained by meadow-scale predictors such as position in the watershed, shoot density, meadow area or fetch.</w:t>
+          <w:t xml:space="preserve">The higher </w:t>
         </w:r>
       </w:ins>
+      <w:ins w:id="140" w:author="Mary O'Connor" w:date="2017-01-03T07:51:00Z">
+        <w:r>
+          <w:rPr>
+            <w:rFonts w:ascii="Times" w:eastAsia="Times New Roman" w:hAnsi="Times" w:cs="Times New Roman"/>
+            <w:color w:val="000000"/>
+            <w:sz w:val="24"/>
+            <w:szCs w:val="24"/>
+            <w:lang w:val="en-US"/>
+          </w:rPr>
+          <w:t>diversity</w:t>
+        </w:r>
+      </w:ins>
+      <w:ins w:id="141" w:author="Mary O'Connor" w:date="2017-01-02T16:58:00Z">
+        <w:r>
+          <w:rPr>
+            <w:rFonts w:ascii="Times" w:eastAsia="Times New Roman" w:hAnsi="Times" w:cs="Times New Roman"/>
+            <w:color w:val="000000"/>
+            <w:sz w:val="24"/>
+            <w:szCs w:val="24"/>
+            <w:lang w:val="en-US"/>
+          </w:rPr>
+          <w:t xml:space="preserve"> of Robbers Passage</w:t>
+        </w:r>
+      </w:ins>
+      <w:ins w:id="142" w:author="Mary O'Connor" w:date="2017-01-03T07:51:00Z">
+        <w:r>
+          <w:rPr>
+            <w:rFonts w:ascii="Times" w:eastAsia="Times New Roman" w:hAnsi="Times" w:cs="Times New Roman"/>
+            <w:color w:val="000000"/>
+            <w:sz w:val="24"/>
+            <w:szCs w:val="24"/>
+            <w:lang w:val="en-US"/>
+          </w:rPr>
+          <w:t xml:space="preserve"> and lower</w:t>
+        </w:r>
+      </w:ins>
+      <w:ins w:id="143" w:author="Mary O'Connor" w:date="2017-01-02T16:58:00Z">
+        <w:r>
+          <w:rPr>
+            <w:rFonts w:ascii="Times" w:eastAsia="Times New Roman" w:hAnsi="Times" w:cs="Times New Roman"/>
+            <w:color w:val="000000"/>
+            <w:sz w:val="24"/>
+            <w:szCs w:val="24"/>
+            <w:lang w:val="en-US"/>
+          </w:rPr>
+          <w:t xml:space="preserve"> </w:t>
+        </w:r>
+      </w:ins>
+      <w:ins w:id="144" w:author="Mary O'Connor" w:date="2017-01-03T07:51:00Z">
+        <w:r>
+          <w:rPr>
+            <w:rFonts w:ascii="Times" w:eastAsia="Times New Roman" w:hAnsi="Times" w:cs="Times New Roman"/>
+            <w:color w:val="000000"/>
+            <w:sz w:val="24"/>
+            <w:szCs w:val="24"/>
+            <w:lang w:val="en-US"/>
+          </w:rPr>
+          <w:t xml:space="preserve">S of Dodger Channel </w:t>
+        </w:r>
+      </w:ins>
+      <w:ins w:id="145" w:author="Mary O'Connor" w:date="2017-01-02T16:58:00Z">
+        <w:r>
+          <w:rPr>
+            <w:rFonts w:ascii="Times" w:eastAsia="Times New Roman" w:hAnsi="Times" w:cs="Times New Roman"/>
+            <w:color w:val="000000"/>
+            <w:sz w:val="24"/>
+            <w:szCs w:val="24"/>
+            <w:lang w:val="en-US"/>
+          </w:rPr>
+          <w:t>were</w:t>
+        </w:r>
+        <w:r>
+          <w:rPr>
+            <w:rFonts w:ascii="Times" w:eastAsia="Times New Roman" w:hAnsi="Times" w:cs="Times New Roman"/>
+            <w:color w:val="000000"/>
+            <w:sz w:val="24"/>
+            <w:szCs w:val="24"/>
+            <w:lang w:val="en-US"/>
+          </w:rPr>
+          <w:t xml:space="preserve"> not explained by meadow-scale predictors such as position in the watershed, shoot density, meadow area or fetch</w:t>
+        </w:r>
+      </w:ins>
+      <w:ins w:id="146" w:author="Mary O'Connor" w:date="2017-01-03T07:51:00Z">
+        <w:r>
+          <w:rPr>
+            <w:rFonts w:ascii="Times" w:eastAsia="Times New Roman" w:hAnsi="Times" w:cs="Times New Roman"/>
+            <w:color w:val="000000"/>
+            <w:sz w:val="24"/>
+            <w:szCs w:val="24"/>
+            <w:lang w:val="en-US"/>
+          </w:rPr>
+          <w:t xml:space="preserve"> (</w:t>
+        </w:r>
+        <w:commentRangeStart w:id="147"/>
+        <w:r>
+          <w:rPr>
+            <w:rFonts w:ascii="Times" w:eastAsia="Times New Roman" w:hAnsi="Times" w:cs="Times New Roman"/>
+            <w:color w:val="000000"/>
+            <w:sz w:val="24"/>
+            <w:szCs w:val="24"/>
+            <w:lang w:val="en-US"/>
+          </w:rPr>
+          <w:t>appendix</w:t>
+        </w:r>
+      </w:ins>
+      <w:ins w:id="148" w:author="Mary O'Connor" w:date="2017-01-03T07:52:00Z">
+        <w:r>
+          <w:rPr>
+            <w:rFonts w:ascii="Times" w:eastAsia="Times New Roman" w:hAnsi="Times" w:cs="Times New Roman"/>
+            <w:color w:val="000000"/>
+            <w:sz w:val="24"/>
+            <w:szCs w:val="24"/>
+            <w:lang w:val="en-US"/>
+          </w:rPr>
+          <w:t xml:space="preserve"> or a text table</w:t>
+        </w:r>
+      </w:ins>
+      <w:ins w:id="149" w:author="Mary O'Connor" w:date="2017-01-03T07:51:00Z">
+        <w:r>
+          <w:rPr>
+            <w:rFonts w:ascii="Times" w:eastAsia="Times New Roman" w:hAnsi="Times" w:cs="Times New Roman"/>
+            <w:color w:val="000000"/>
+            <w:sz w:val="24"/>
+            <w:szCs w:val="24"/>
+            <w:lang w:val="en-US"/>
+          </w:rPr>
+          <w:t xml:space="preserve"> for model comparison results</w:t>
+        </w:r>
+      </w:ins>
+      <w:commentRangeEnd w:id="147"/>
+      <w:ins w:id="150" w:author="Mary O'Connor" w:date="2017-01-03T07:52:00Z">
+        <w:r>
+          <w:rPr>
+            <w:rStyle w:val="CommentReference"/>
+          </w:rPr>
+          <w:commentReference w:id="147"/>
+        </w:r>
+      </w:ins>
+      <w:ins w:id="153" w:author="Mary O'Connor" w:date="2017-01-03T07:51:00Z">
+        <w:r>
+          <w:rPr>
+            <w:rFonts w:ascii="Times" w:eastAsia="Times New Roman" w:hAnsi="Times" w:cs="Times New Roman"/>
+            <w:color w:val="000000"/>
+            <w:sz w:val="24"/>
+            <w:szCs w:val="24"/>
+            <w:lang w:val="en-US"/>
+          </w:rPr>
+          <w:t>)</w:t>
+        </w:r>
+      </w:ins>
+      <w:ins w:id="154" w:author="Mary O'Connor" w:date="2017-01-02T16:58:00Z">
+        <w:r>
+          <w:rPr>
+            <w:rFonts w:ascii="Times" w:eastAsia="Times New Roman" w:hAnsi="Times" w:cs="Times New Roman"/>
+            <w:color w:val="000000"/>
+            <w:sz w:val="24"/>
+            <w:szCs w:val="24"/>
+            <w:lang w:val="en-US"/>
+          </w:rPr>
+          <w:t>.</w:t>
+        </w:r>
+      </w:ins>
     </w:p>
     <w:p>
       <w:pPr>
@@ -7162,7 +7404,7 @@
         </w:rPr>
         <w:t>In contrast</w:t>
       </w:r>
-      <w:ins w:id="134" w:author="Mary O'Connor" w:date="2017-01-02T17:00:00Z">
+      <w:ins w:id="155" w:author="Mary O'Connor" w:date="2017-01-02T17:00:00Z">
         <w:r>
           <w:rPr>
             <w:rFonts w:ascii="Times" w:eastAsia="Times New Roman" w:hAnsi="Times" w:cs="Times New Roman"/>
@@ -7185,7 +7427,7 @@
         <w:t xml:space="preserve">, beta diversity did vary among meadows. </w:t>
       </w:r>
       <w:proofErr w:type="gramStart"/>
-      <w:ins w:id="135" w:author="Mary O'Connor" w:date="2017-01-02T17:02:00Z">
+      <w:ins w:id="156" w:author="Mary O'Connor" w:date="2017-01-02T17:02:00Z">
         <w:r>
           <w:rPr>
             <w:rFonts w:ascii="Times" w:eastAsia="Times New Roman" w:hAnsi="Times" w:cs="Times New Roman"/>
@@ -7230,7 +7472,7 @@
         </w:rPr>
         <w:t>Aggregation and species rank results (Table 3)</w:t>
       </w:r>
-      <w:ins w:id="136" w:author="Mary O'Connor" w:date="2017-01-02T17:02:00Z">
+      <w:ins w:id="157" w:author="Mary O'Connor" w:date="2017-01-02T17:02:00Z">
         <w:r>
           <w:rPr>
             <w:rFonts w:ascii="Times" w:eastAsia="Times New Roman" w:hAnsi="Times" w:cs="Times New Roman"/>
@@ -7265,7 +7507,7 @@
           <w:lang w:val="en-US"/>
         </w:rPr>
       </w:pPr>
-      <w:commentRangeStart w:id="137"/>
+      <w:commentRangeStart w:id="158"/>
       <w:r>
         <w:rPr>
           <w:rFonts w:ascii="Times" w:eastAsia="Times New Roman" w:hAnsi="Times" w:cs="Times New Roman"/>
@@ -7276,16 +7518,16 @@
         </w:rPr>
         <w:t xml:space="preserve">We observed slightly higher beta-diversity among plots, suggesting greater spatial aggregation within meadows, in meadows nearer Alberni Inlet (Figure 3). </w:t>
       </w:r>
-      <w:commentRangeEnd w:id="137"/>
-      <w:r>
-        <w:rPr>
-          <w:rFonts w:ascii="Times" w:eastAsia="Times New Roman" w:hAnsi="Times" w:cs="Times New Roman"/>
-          <w:color w:val="000000"/>
-          <w:sz w:val="24"/>
-          <w:szCs w:val="24"/>
-          <w:lang w:val="en-US"/>
-        </w:rPr>
-        <w:commentReference w:id="137"/>
+      <w:commentRangeEnd w:id="158"/>
+      <w:r>
+        <w:rPr>
+          <w:rFonts w:ascii="Times" w:eastAsia="Times New Roman" w:hAnsi="Times" w:cs="Times New Roman"/>
+          <w:color w:val="000000"/>
+          <w:sz w:val="24"/>
+          <w:szCs w:val="24"/>
+          <w:lang w:val="en-US"/>
+        </w:rPr>
+        <w:commentReference w:id="158"/>
       </w:r>
       <w:r>
         <w:rPr>
@@ -7297,7 +7539,7 @@
         </w:rPr>
         <w:t xml:space="preserve">Further, comparing within-meadow estimates of beta diversity across time suggested that beta diversity declined slightly toward the end of the summer (May - 0.33, June/July - 0.34, August - 0.29). However, these trends </w:t>
       </w:r>
-      <w:commentRangeStart w:id="138"/>
+      <w:commentRangeStart w:id="159"/>
       <w:r>
         <w:rPr>
           <w:rFonts w:ascii="Times" w:eastAsia="Times New Roman" w:hAnsi="Times" w:cs="Times New Roman"/>
@@ -7308,26 +7550,26 @@
         </w:rPr>
         <w:t xml:space="preserve">were not statistically significant.  </w:t>
       </w:r>
-      <w:commentRangeEnd w:id="138"/>
-      <w:r>
-        <w:rPr>
-          <w:rFonts w:ascii="Times" w:eastAsia="Times New Roman" w:hAnsi="Times" w:cs="Times New Roman"/>
-          <w:color w:val="000000"/>
-          <w:sz w:val="24"/>
-          <w:szCs w:val="24"/>
-          <w:lang w:val="en-US"/>
-        </w:rPr>
-        <w:commentReference w:id="138"/>
-      </w:r>
-      <w:r>
-        <w:rPr>
-          <w:rFonts w:ascii="Times" w:eastAsia="Times New Roman" w:hAnsi="Times" w:cs="Times New Roman"/>
-          <w:color w:val="000000"/>
-          <w:sz w:val="24"/>
-          <w:szCs w:val="24"/>
-          <w:lang w:val="en-US"/>
-        </w:rPr>
-        <w:t xml:space="preserve">Although beta diversity did not vary predictably along the watershed gradient, a permutation test of multivariate homogeneity of group </w:t>
+      <w:commentRangeEnd w:id="159"/>
+      <w:r>
+        <w:rPr>
+          <w:rFonts w:ascii="Times" w:eastAsia="Times New Roman" w:hAnsi="Times" w:cs="Times New Roman"/>
+          <w:color w:val="000000"/>
+          <w:sz w:val="24"/>
+          <w:szCs w:val="24"/>
+          <w:lang w:val="en-US"/>
+        </w:rPr>
+        <w:commentReference w:id="159"/>
+      </w:r>
+      <w:r>
+        <w:rPr>
+          <w:rFonts w:ascii="Times" w:eastAsia="Times New Roman" w:hAnsi="Times" w:cs="Times New Roman"/>
+          <w:color w:val="000000"/>
+          <w:sz w:val="24"/>
+          <w:szCs w:val="24"/>
+          <w:lang w:val="en-US"/>
+        </w:rPr>
+        <w:t xml:space="preserve">Although beta diversity did not vary predictably </w:t>
       </w:r>
       <w:r>
         <w:rPr>
@@ -7338,9 +7580,9 @@
           <w:lang w:val="en-US"/>
         </w:rPr>
         <w:lastRenderedPageBreak/>
-        <w:t>dispersions showed that meadows did have significantly different values of beta diversity (</w:t>
-      </w:r>
-      <w:commentRangeStart w:id="139"/>
+        <w:t>along the watershed gradient, a permutation test of multivariate homogeneity of group dispersions showed that meadows did have significantly different values of beta diversity (</w:t>
+      </w:r>
+      <w:commentRangeStart w:id="160"/>
       <w:r>
         <w:rPr>
           <w:rFonts w:ascii="Times" w:eastAsia="Times New Roman" w:hAnsi="Times" w:cs="Times New Roman"/>
@@ -7351,16 +7593,16 @@
         </w:rPr>
         <w:t>Appendix 6</w:t>
       </w:r>
-      <w:commentRangeEnd w:id="139"/>
-      <w:r>
-        <w:rPr>
-          <w:rFonts w:ascii="Times" w:eastAsia="Times New Roman" w:hAnsi="Times" w:cs="Times New Roman"/>
-          <w:color w:val="000000"/>
-          <w:sz w:val="24"/>
-          <w:szCs w:val="24"/>
-          <w:lang w:val="en-US"/>
-        </w:rPr>
-        <w:commentReference w:id="139"/>
+      <w:commentRangeEnd w:id="160"/>
+      <w:r>
+        <w:rPr>
+          <w:rFonts w:ascii="Times" w:eastAsia="Times New Roman" w:hAnsi="Times" w:cs="Times New Roman"/>
+          <w:color w:val="000000"/>
+          <w:sz w:val="24"/>
+          <w:szCs w:val="24"/>
+          <w:lang w:val="en-US"/>
+        </w:rPr>
+        <w:commentReference w:id="160"/>
       </w:r>
       <w:r>
         <w:rPr>
@@ -7387,7 +7629,7 @@
           <w:lang w:val="en-US"/>
         </w:rPr>
       </w:pPr>
-      <w:ins w:id="140" w:author="Mary O'Connor" w:date="2017-01-02T17:04:00Z">
+      <w:ins w:id="161" w:author="Mary O'Connor" w:date="2017-01-02T17:04:00Z">
         <w:r>
           <w:rPr>
             <w:rFonts w:ascii="Times" w:eastAsia="Times New Roman" w:hAnsi="Times" w:cs="Times New Roman"/>
@@ -7439,7 +7681,7 @@
           <w:lang w:val="en-US"/>
         </w:rPr>
       </w:pPr>
-      <w:commentRangeStart w:id="141"/>
+      <w:commentRangeStart w:id="162"/>
       <w:r>
         <w:rPr>
           <w:rFonts w:ascii="Times" w:eastAsia="Times New Roman" w:hAnsi="Times" w:cs="Times New Roman"/>
@@ -7453,12 +7695,12 @@
         </w:rPr>
         <w:t>Composition: NMDS results, include temporal dimension.</w:t>
       </w:r>
-      <w:commentRangeEnd w:id="141"/>
+      <w:commentRangeEnd w:id="162"/>
       <w:r>
         <w:rPr>
           <w:rStyle w:val="CommentReference"/>
         </w:rPr>
-        <w:commentReference w:id="141"/>
+        <w:commentReference w:id="162"/>
       </w:r>
     </w:p>
     <w:p>
@@ -7484,7 +7726,7 @@
         </w:rPr>
         <w:t xml:space="preserve">Summarize general composition: dominance Table 3. </w:t>
       </w:r>
-      <w:commentRangeStart w:id="142"/>
+      <w:commentRangeStart w:id="163"/>
       <w:r>
         <w:rPr>
           <w:rFonts w:ascii="Times" w:eastAsia="Times New Roman" w:hAnsi="Times" w:cs="Times New Roman"/>
@@ -7495,16 +7737,16 @@
         </w:rPr>
         <w:t xml:space="preserve">Of these, 24 taxa </w:t>
       </w:r>
-      <w:commentRangeEnd w:id="142"/>
-      <w:r>
-        <w:rPr>
-          <w:rFonts w:ascii="Times" w:eastAsia="Times New Roman" w:hAnsi="Times" w:cs="Times New Roman"/>
-          <w:color w:val="000000"/>
-          <w:sz w:val="24"/>
-          <w:szCs w:val="24"/>
-          <w:lang w:val="en-US"/>
-        </w:rPr>
-        <w:commentReference w:id="142"/>
+      <w:commentRangeEnd w:id="163"/>
+      <w:r>
+        <w:rPr>
+          <w:rFonts w:ascii="Times" w:eastAsia="Times New Roman" w:hAnsi="Times" w:cs="Times New Roman"/>
+          <w:color w:val="000000"/>
+          <w:sz w:val="24"/>
+          <w:szCs w:val="24"/>
+          <w:lang w:val="en-US"/>
+        </w:rPr>
+        <w:commentReference w:id="163"/>
       </w:r>
       <w:r>
         <w:rPr>
@@ -7582,7 +7824,7 @@
         </w:rPr>
         <w:t xml:space="preserve"> (shrimp). </w:t>
       </w:r>
-      <w:commentRangeStart w:id="143"/>
+      <w:commentRangeStart w:id="164"/>
       <w:r>
         <w:rPr>
           <w:rFonts w:ascii="Times" w:eastAsia="Times New Roman" w:hAnsi="Times" w:cs="Times New Roman"/>
@@ -7615,16 +7857,16 @@
         </w:rPr>
         <w:t xml:space="preserve"> assemblages were dominated by small (1-2 mm) invertebrates, which made up ~83% of individuals, whereas large invertebrates (&gt; 8 mm) such as crabs, sea stars and urchins made up less than 3% of individuals.</w:t>
       </w:r>
-      <w:commentRangeEnd w:id="143"/>
-      <w:r>
-        <w:rPr>
-          <w:rFonts w:ascii="Times" w:eastAsia="Times New Roman" w:hAnsi="Times" w:cs="Times New Roman"/>
-          <w:color w:val="000000"/>
-          <w:sz w:val="24"/>
-          <w:szCs w:val="24"/>
-          <w:lang w:val="en-US"/>
-        </w:rPr>
-        <w:commentReference w:id="143"/>
+      <w:commentRangeEnd w:id="164"/>
+      <w:r>
+        <w:rPr>
+          <w:rFonts w:ascii="Times" w:eastAsia="Times New Roman" w:hAnsi="Times" w:cs="Times New Roman"/>
+          <w:color w:val="000000"/>
+          <w:sz w:val="24"/>
+          <w:szCs w:val="24"/>
+          <w:lang w:val="en-US"/>
+        </w:rPr>
+        <w:commentReference w:id="164"/>
       </w:r>
     </w:p>
     <w:p>
@@ -7876,7 +8118,7 @@
           <w:szCs w:val="24"/>
           <w:lang w:val="en-US"/>
         </w:rPr>
-        <w:t xml:space="preserve">), and eight additional taxa were detected at all sites but one. Conversely, four species were only </w:t>
+        <w:t xml:space="preserve">), </w:t>
       </w:r>
       <w:r>
         <w:rPr>
@@ -7887,7 +8129,7 @@
           <w:lang w:val="en-US"/>
         </w:rPr>
         <w:lastRenderedPageBreak/>
-        <w:t>detected at one time and place (</w:t>
+        <w:t>and eight additional taxa were detected at all sites but one. Conversely, four species were only detected at one time and place (</w:t>
       </w:r>
       <w:r>
         <w:rPr>
@@ -9051,6 +9293,7 @@
           <w:szCs w:val="24"/>
           <w:lang w:val="en-US"/>
         </w:rPr>
+        <w:lastRenderedPageBreak/>
         <w:t>Caprella</w:t>
       </w:r>
       <w:proofErr w:type="spellEnd"/>
@@ -9094,18 +9337,7 @@
           <w:szCs w:val="24"/>
           <w:lang w:val="en-US"/>
         </w:rPr>
-        <w:t xml:space="preserve">at Robbers Bank and Dodger Channel (at the marine end of the </w:t>
-      </w:r>
-      <w:r>
-        <w:rPr>
-          <w:rFonts w:ascii="Times" w:eastAsia="Times New Roman" w:hAnsi="Times" w:cs="Times New Roman"/>
-          <w:color w:val="000000"/>
-          <w:sz w:val="24"/>
-          <w:szCs w:val="24"/>
-          <w:lang w:val="en-US"/>
-        </w:rPr>
-        <w:lastRenderedPageBreak/>
-        <w:t xml:space="preserve">estuary).  However, these changes in abundance were not consistently observed across sites. For example, the </w:t>
+        <w:t xml:space="preserve">at Robbers Bank and Dodger Channel (at the marine end of the estuary).  However, these changes in abundance were not consistently observed across sites. For example, the </w:t>
       </w:r>
       <w:r>
         <w:rPr>
@@ -9509,7 +9741,7 @@
           <w:lang w:val="en-US"/>
         </w:rPr>
       </w:pPr>
-      <w:commentRangeStart w:id="144"/>
+      <w:commentRangeStart w:id="165"/>
       <w:r>
         <w:rPr>
           <w:rFonts w:ascii="Times" w:eastAsia="Times New Roman" w:hAnsi="Times" w:cs="Times New Roman"/>
@@ -9522,28 +9754,28 @@
         </w:rPr>
         <w:t>DISCUSSION</w:t>
       </w:r>
-      <w:commentRangeEnd w:id="144"/>
+      <w:commentRangeEnd w:id="165"/>
       <w:r>
         <w:rPr>
           <w:rStyle w:val="CommentReference"/>
         </w:rPr>
-        <w:commentReference w:id="144"/>
+        <w:commentReference w:id="165"/>
       </w:r>
     </w:p>
     <w:p>
       <w:pPr>
         <w:spacing w:after="0" w:line="480" w:lineRule="auto"/>
         <w:rPr>
-          <w:del w:id="145" w:author="Ross Whippo" w:date="2016-12-27T11:25:00Z"/>
-          <w:rFonts w:ascii="Times" w:eastAsia="Times New Roman" w:hAnsi="Times" w:cs="Times New Roman"/>
-          <w:color w:val="000000"/>
-          <w:sz w:val="24"/>
-          <w:szCs w:val="24"/>
-          <w:lang w:val="en-US"/>
-        </w:rPr>
-      </w:pPr>
-      <w:ins w:id="146" w:author="Mary O'Connor" w:date="2016-07-01T16:01:00Z">
-        <w:del w:id="147" w:author="Ross Whippo" w:date="2016-12-27T11:25:00Z">
+          <w:del w:id="166" w:author="Ross Whippo" w:date="2016-12-27T11:25:00Z"/>
+          <w:rFonts w:ascii="Times" w:eastAsia="Times New Roman" w:hAnsi="Times" w:cs="Times New Roman"/>
+          <w:color w:val="000000"/>
+          <w:sz w:val="24"/>
+          <w:szCs w:val="24"/>
+          <w:lang w:val="en-US"/>
+        </w:rPr>
+      </w:pPr>
+      <w:ins w:id="167" w:author="Mary O'Connor" w:date="2016-07-01T16:01:00Z">
+        <w:del w:id="168" w:author="Ross Whippo" w:date="2016-12-27T11:25:00Z">
           <w:r>
             <w:rPr>
               <w:rFonts w:ascii="Times" w:eastAsia="Times New Roman" w:hAnsi="Times" w:cs="Times New Roman"/>
@@ -9561,15 +9793,15 @@
       <w:pPr>
         <w:spacing w:after="0" w:line="480" w:lineRule="auto"/>
         <w:rPr>
-          <w:del w:id="148" w:author="Ross Whippo" w:date="2016-12-27T11:25:00Z"/>
-          <w:rFonts w:ascii="Times" w:eastAsia="Times New Roman" w:hAnsi="Times" w:cs="Times New Roman"/>
-          <w:color w:val="000000"/>
-          <w:sz w:val="24"/>
-          <w:szCs w:val="24"/>
-          <w:lang w:val="en-US"/>
-        </w:rPr>
-      </w:pPr>
-      <w:del w:id="149" w:author="Ross Whippo" w:date="2016-12-27T11:25:00Z">
+          <w:del w:id="169" w:author="Ross Whippo" w:date="2016-12-27T11:25:00Z"/>
+          <w:rFonts w:ascii="Times" w:eastAsia="Times New Roman" w:hAnsi="Times" w:cs="Times New Roman"/>
+          <w:color w:val="000000"/>
+          <w:sz w:val="24"/>
+          <w:szCs w:val="24"/>
+          <w:lang w:val="en-US"/>
+        </w:rPr>
+      </w:pPr>
+      <w:del w:id="170" w:author="Ross Whippo" w:date="2016-12-27T11:25:00Z">
         <w:r>
           <w:rPr>
             <w:rFonts w:ascii="Times" w:eastAsia="Times New Roman" w:hAnsi="Times" w:cs="Times New Roman"/>
@@ -9587,15 +9819,15 @@
         <w:spacing w:after="0" w:line="480" w:lineRule="auto"/>
         <w:ind w:firstLine="720"/>
         <w:rPr>
-          <w:del w:id="150" w:author="Ross Whippo" w:date="2016-12-27T11:25:00Z"/>
-          <w:rFonts w:ascii="Times" w:eastAsia="Times New Roman" w:hAnsi="Times" w:cs="Times New Roman"/>
-          <w:color w:val="000000"/>
-          <w:sz w:val="24"/>
-          <w:szCs w:val="24"/>
-          <w:lang w:val="en-US"/>
-        </w:rPr>
-      </w:pPr>
-      <w:del w:id="151" w:author="Ross Whippo" w:date="2016-12-27T11:25:00Z">
+          <w:del w:id="171" w:author="Ross Whippo" w:date="2016-12-27T11:25:00Z"/>
+          <w:rFonts w:ascii="Times" w:eastAsia="Times New Roman" w:hAnsi="Times" w:cs="Times New Roman"/>
+          <w:color w:val="000000"/>
+          <w:sz w:val="24"/>
+          <w:szCs w:val="24"/>
+          <w:lang w:val="en-US"/>
+        </w:rPr>
+      </w:pPr>
+      <w:del w:id="172" w:author="Ross Whippo" w:date="2016-12-27T11:25:00Z">
         <w:r>
           <w:rPr>
             <w:rFonts w:ascii="Times" w:eastAsia="Times New Roman" w:hAnsi="Times" w:cs="Times New Roman"/>
@@ -9638,7 +9870,7 @@
           <w:szCs w:val="24"/>
         </w:rPr>
         <w:tab/>
-        <w:t xml:space="preserve">We found that invertebrate biodiversity and abundance observed associated with foundation species can vary substantially between habitat patches and over the course of a season.  A watershed gradient of salinity and eelgrass shoot density did not explain variation in alpha (meadow-scale) diversity or species turnover among meadows. However, differences in species composition suggest that meadows nearer the ocean in Trevor Channel host grazer-dominated assemblages, while meadows nearer Alberni Inlet are dominated by filter feeders and other non-grazer taxa. This pattern suggests oceanographic circulation and dispersal among meadows might play a role in influencing species composition, even in the absence of clear </w:t>
+        <w:t xml:space="preserve">We found that invertebrate biodiversity and abundance observed associated with foundation species can vary substantially between habitat patches and over the course of a season.  A watershed gradient of salinity and eelgrass shoot density did not explain variation in alpha (meadow-scale) diversity or species turnover among meadows. However, differences in species composition suggest that meadows nearer the ocean in Trevor Channel host grazer-dominated assemblages, while meadows nearer Alberni Inlet are dominated by filter feeders and other non-grazer taxa. This pattern suggests oceanographic circulation and dispersal among </w:t>
       </w:r>
       <w:r>
         <w:rPr>
@@ -9647,7 +9879,7 @@
           <w:szCs w:val="24"/>
         </w:rPr>
         <w:lastRenderedPageBreak/>
-        <w:t xml:space="preserve">trends in total diversity and a continuous effect of salinity, temperature or shoot density on total diversity.  </w:t>
+        <w:t xml:space="preserve">meadows might play a role in influencing species composition, even in the absence of clear trends in total diversity and a continuous effect of salinity, temperature or shoot density on total diversity.  </w:t>
       </w:r>
       <w:r>
         <w:rPr>
@@ -9896,7 +10128,7 @@
           <w:lang w:val="en-US"/>
         </w:rPr>
         <w:tab/>
-        <w:t xml:space="preserve">Variation in species diversity at the plot- or meadow-scale could also be explained by meadow area. Larger meadows would be expected to host more species per area than smaller meadows. We only have area estimates for five of the meadows we sampled, and the low sample size (n = 5) and low variation in meadow area prevent robust statistical analysis of area as a </w:t>
+        <w:t xml:space="preserve">Variation in species diversity at the plot- or meadow-scale could also be explained by meadow area. Larger meadows would be expected to host more species per area than smaller meadows. We only have area estimates for five of the meadows we sampled, and the low sample </w:t>
       </w:r>
       <w:r>
         <w:rPr>
@@ -9907,7 +10139,7 @@
           <w:lang w:val="en-US"/>
         </w:rPr>
         <w:lastRenderedPageBreak/>
-        <w:t xml:space="preserve">predictor. </w:t>
+        <w:t xml:space="preserve">size (n = 5) and low variation in meadow area prevent robust statistical analysis of area as a predictor. </w:t>
       </w:r>
       <w:proofErr w:type="spellStart"/>
       <w:r>
@@ -10043,7 +10275,7 @@
           <w:szCs w:val="24"/>
           <w:lang w:val="en-US"/>
         </w:rPr>
-        <w:t xml:space="preserve">.  The one exception to this pattern was the invertebrate assemblage at WI, which showed a composition intermediate to those of the more marine and freshwater meadows despite its position at the marine end of the estuary (Figure 4).  The emergence of two invertebrate assemblages associated with spatial areas in Trevor Channel could be explained by differences in connectivity, or meadow-to-meadow colonization and movement, within the two regions of Trevor Channel.  The position of the break in species composition corresponds to a large sill in the bottom of Trevor Channel, at which the bottom depth rises to only 30 m from approximately 200 m.  This sill could restrict mixing between the seaward and upstream ends of the Channel. Restricted exchange of water could be associated with distinct abiotic properties that influence species’ ability to persist or dominate in these </w:t>
+        <w:t xml:space="preserve">.  The one exception to this pattern was the invertebrate assemblage at WI, which showed a composition intermediate to those of the more marine and freshwater meadows despite its position at the marine end of the estuary (Figure 4).  The emergence of two invertebrate assemblages associated with spatial areas in Trevor Channel could be explained by differences in connectivity, or meadow-to-meadow colonization and movement, within the two regions of Trevor Channel.  The position of the break in species composition corresponds to a large sill in the bottom of Trevor Channel, at which the bottom depth rises to only 30 m from approximately 200 m.  This sill could restrict mixing between the seaward and upstream ends of the Channel. Restricted exchange of water could be associated </w:t>
       </w:r>
       <w:r>
         <w:rPr>
@@ -10054,7 +10286,7 @@
           <w:lang w:val="en-US"/>
         </w:rPr>
         <w:lastRenderedPageBreak/>
-        <w:t xml:space="preserve">environments. An alternate explanation is that population connectivity could be reduced between these two regions, such that meadows within one of the regions are more demographically connected and therefore more similar in composition than meadows in the other region. </w:t>
+        <w:t xml:space="preserve">with distinct abiotic properties that influence species’ ability to persist or dominate in these environments. An alternate explanation is that population connectivity could be reduced between these two regions, such that meadows within one of the regions are more demographically connected and therefore more similar in composition than meadows in the other region. </w:t>
       </w:r>
     </w:p>
     <w:p>
@@ -10276,7 +10508,7 @@
           <w:szCs w:val="24"/>
           <w:lang w:val="en-US"/>
         </w:rPr>
-        <w:t xml:space="preserve"> meadows, and (to our knowledge) no study has attempted to distinguish observed patterns in beta diversity from null expectations (Kraft et al. 2011).  The comparison of null expectations to empirical datasets allows us to infer whether </w:t>
+        <w:t xml:space="preserve"> meadows, and (to our knowledge) no study has attempted to distinguish observed patterns in beta diversity from null expectations (Kraft et al. </w:t>
       </w:r>
       <w:r>
         <w:rPr>
@@ -10287,7 +10519,7 @@
           <w:lang w:val="en-US"/>
         </w:rPr>
         <w:lastRenderedPageBreak/>
-        <w:t>random processes such as chance colonization and extinction, or deterministic processes like environmental filtering or competition are generating observed patterns in community composition (Chase and Myers 2011).</w:t>
+        <w:t>2011).  The comparison of null expectations to empirical datasets allows us to infer whether random processes such as chance colonization and extinction, or deterministic processes like environmental filtering or competition are generating observed patterns in community composition (Chase and Myers 2011).</w:t>
       </w:r>
     </w:p>
     <w:p>
@@ -10514,7 +10746,17 @@
           <w:szCs w:val="24"/>
           <w:lang w:val="en-US"/>
         </w:rPr>
-        <w:t xml:space="preserve">. Local reproductive events by the non-dispersing offspring of </w:t>
+        <w:t xml:space="preserve">. Local reproductive events by the non-dispersing </w:t>
+      </w:r>
+      <w:r>
+        <w:rPr>
+          <w:rFonts w:ascii="Times" w:eastAsia="Times New Roman" w:hAnsi="Times" w:cs="Times New Roman"/>
+          <w:sz w:val="24"/>
+          <w:szCs w:val="24"/>
+          <w:lang w:val="en-US"/>
+        </w:rPr>
+        <w:lastRenderedPageBreak/>
+        <w:t xml:space="preserve">offspring of </w:t>
       </w:r>
       <w:r>
         <w:rPr>
@@ -10545,17 +10787,7 @@
           <w:szCs w:val="24"/>
           <w:lang w:val="en-US"/>
         </w:rPr>
-        <w:t xml:space="preserve"> dominated the marine sites RP and DC in August. At other sites, </w:t>
-      </w:r>
-      <w:r>
-        <w:rPr>
-          <w:rFonts w:ascii="Times" w:eastAsia="Times New Roman" w:hAnsi="Times" w:cs="Times New Roman"/>
-          <w:sz w:val="24"/>
-          <w:szCs w:val="24"/>
-          <w:lang w:val="en-US"/>
-        </w:rPr>
-        <w:lastRenderedPageBreak/>
-        <w:t xml:space="preserve">planktonic dispersing larvae of mussels colonized and dominated eelgrass assemblages. These trends suggest that reproductive events, regardless of dispersal type, characterize seasonal trends in </w:t>
+        <w:t xml:space="preserve"> dominated the marine sites RP and DC in August. At other sites, planktonic dispersing larvae of mussels colonized and dominated eelgrass assemblages. These trends suggest that reproductive events, regardless of dispersal type, characterize seasonal trends in </w:t>
       </w:r>
       <w:proofErr w:type="spellStart"/>
       <w:r>
@@ -10882,7 +11114,7 @@
           <w:szCs w:val="24"/>
           <w:lang w:val="en-US"/>
         </w:rPr>
-        <w:t xml:space="preserve"> taxa in August, and that peak abundance can vary among habitat patches. These patterns are not clearly </w:t>
+        <w:t xml:space="preserve"> taxa in </w:t>
       </w:r>
       <w:r>
         <w:rPr>
@@ -10892,7 +11124,7 @@
           <w:lang w:val="en-US"/>
         </w:rPr>
         <w:lastRenderedPageBreak/>
-        <w:t>consistent with a major seasonal change in predation pressure in this system, despite fish assemblages that include seasonal juveniles (Robinson et al 2011).</w:t>
+        <w:t>August, and that peak abundance can vary among habitat patches. These patterns are not clearly consistent with a major seasonal change in predation pressure in this system, despite fish assemblages that include seasonal juveniles (Robinson et al 2011).</w:t>
       </w:r>
     </w:p>
     <w:p>
@@ -11060,7 +11292,18 @@
           <w:szCs w:val="24"/>
           <w:lang w:val="en-US"/>
         </w:rPr>
-        <w:t xml:space="preserve"> estuarine gradient and related predictors. Although </w:t>
+        <w:t xml:space="preserve"> estuarine gradient </w:t>
+      </w:r>
+      <w:r>
+        <w:rPr>
+          <w:rFonts w:ascii="Times" w:eastAsia="Times New Roman" w:hAnsi="Times" w:cs="Times New Roman"/>
+          <w:color w:val="000000"/>
+          <w:sz w:val="24"/>
+          <w:szCs w:val="24"/>
+          <w:lang w:val="en-US"/>
+        </w:rPr>
+        <w:lastRenderedPageBreak/>
+        <w:t xml:space="preserve">and related predictors. Although </w:t>
       </w:r>
       <w:r>
         <w:rPr>
@@ -11102,18 +11345,7 @@
           <w:szCs w:val="24"/>
           <w:lang w:val="en-US"/>
         </w:rPr>
-        <w:t xml:space="preserve"> </w:t>
-      </w:r>
-      <w:r>
-        <w:rPr>
-          <w:rFonts w:ascii="Times" w:eastAsia="Times New Roman" w:hAnsi="Times" w:cs="Times New Roman"/>
-          <w:color w:val="000000"/>
-          <w:sz w:val="24"/>
-          <w:szCs w:val="24"/>
-          <w:lang w:val="en-US"/>
-        </w:rPr>
-        <w:lastRenderedPageBreak/>
-        <w:t xml:space="preserve">meadows host distinct communities, and each appears to host a subset of </w:t>
+        <w:t xml:space="preserve"> meadows host distinct communities, and each appears to host a subset of </w:t>
       </w:r>
       <w:proofErr w:type="spellStart"/>
       <w:r>
@@ -11511,7 +11743,18 @@
           <w:szCs w:val="24"/>
           <w:lang w:val="en-US"/>
         </w:rPr>
-        <w:t xml:space="preserve"> diversity can vary substantially over relatively fine spatial and temporal scales (</w:t>
+        <w:t xml:space="preserve"> diversity </w:t>
+      </w:r>
+      <w:r>
+        <w:rPr>
+          <w:rFonts w:ascii="Times" w:eastAsia="Times New Roman" w:hAnsi="Times" w:cs="Times New Roman"/>
+          <w:color w:val="000000"/>
+          <w:sz w:val="24"/>
+          <w:szCs w:val="24"/>
+          <w:lang w:val="en-US"/>
+        </w:rPr>
+        <w:lastRenderedPageBreak/>
+        <w:t>can vary substantially over relatively fine spatial and temporal scales (</w:t>
       </w:r>
       <w:proofErr w:type="spellStart"/>
       <w:r>
@@ -11533,18 +11776,7 @@
           <w:szCs w:val="24"/>
           <w:lang w:val="en-US"/>
         </w:rPr>
-        <w:t xml:space="preserve"> et al. 2010, Carr </w:t>
-      </w:r>
-      <w:r>
-        <w:rPr>
-          <w:rFonts w:ascii="Times" w:eastAsia="Times New Roman" w:hAnsi="Times" w:cs="Times New Roman"/>
-          <w:color w:val="000000"/>
-          <w:sz w:val="24"/>
-          <w:szCs w:val="24"/>
-          <w:lang w:val="en-US"/>
-        </w:rPr>
-        <w:lastRenderedPageBreak/>
-        <w:t>et al. 2011, Robinson et al. 2011, Nelson 1979).  </w:t>
+        <w:t xml:space="preserve"> et al. 2010, Carr et al. 2011, Robinson et al. 2011, Nelson 1979).  </w:t>
       </w:r>
       <w:proofErr w:type="spellStart"/>
       <w:r>
@@ -11816,6 +12048,7 @@
           <w:szCs w:val="24"/>
           <w:lang w:val="en-US"/>
         </w:rPr>
+        <w:lastRenderedPageBreak/>
         <w:tab/>
         <w:t xml:space="preserve">We are very grateful to C. Harley, G. </w:t>
       </w:r>
@@ -11837,17 +12070,7 @@
           <w:szCs w:val="24"/>
           <w:lang w:val="en-US"/>
         </w:rPr>
-        <w:t xml:space="preserve">, N. Sanders, J. Bernhardt, N. Caulk and A. Gonzalez for their feedback on the manuscript.  We also sincerely thank A. MacDonald, B. </w:t>
-      </w:r>
-      <w:r>
-        <w:rPr>
-          <w:rFonts w:ascii="Times" w:eastAsia="Times New Roman" w:hAnsi="Times" w:cs="Times New Roman"/>
-          <w:sz w:val="24"/>
-          <w:szCs w:val="24"/>
-          <w:lang w:val="en-US"/>
-        </w:rPr>
-        <w:lastRenderedPageBreak/>
-        <w:t xml:space="preserve">Harrower, K. Demes and M. Barbour for their help with statistical analyses, and S. Gray, W. Cheung, R. </w:t>
+        <w:t xml:space="preserve">, N. Sanders, J. Bernhardt, N. Caulk and A. Gonzalez for their feedback on the manuscript.  We also sincerely thank A. MacDonald, B. Harrower, K. Demes and M. Barbour for their help with statistical analyses, and S. Gray, W. Cheung, R. </w:t>
       </w:r>
       <w:proofErr w:type="spellStart"/>
       <w:r>
@@ -12491,6 +12714,7 @@
           <w:szCs w:val="24"/>
           <w:lang w:val="en-US"/>
         </w:rPr>
+        <w:lastRenderedPageBreak/>
         <w:t>Comita</w:t>
       </w:r>
       <w:proofErr w:type="spellEnd"/>
@@ -12592,7 +12816,6 @@
           <w:szCs w:val="24"/>
           <w:lang w:val="en-US"/>
         </w:rPr>
-        <w:lastRenderedPageBreak/>
         <w:t>Angelini</w:t>
       </w:r>
       <w:proofErr w:type="spellEnd"/>
@@ -13299,6 +13522,7 @@
           <w:szCs w:val="24"/>
           <w:lang w:val="en-US"/>
         </w:rPr>
+        <w:lastRenderedPageBreak/>
         <w:t>Queensland.  </w:t>
       </w:r>
       <w:proofErr w:type="spellStart"/>
@@ -13503,7 +13727,6 @@
           <w:sz w:val="24"/>
           <w:szCs w:val="24"/>
         </w:rPr>
-        <w:lastRenderedPageBreak/>
         <w:t>habitat</w:t>
       </w:r>
       <w:proofErr w:type="gramEnd"/>
@@ -14410,6 +14633,7 @@
           <w:sz w:val="24"/>
           <w:szCs w:val="24"/>
         </w:rPr>
+        <w:lastRenderedPageBreak/>
         <w:t xml:space="preserve">Byers JE, </w:t>
       </w:r>
       <w:proofErr w:type="spellStart"/>
@@ -14695,7 +14919,6 @@
           <w:szCs w:val="24"/>
           <w:lang w:val="en-US"/>
         </w:rPr>
-        <w:lastRenderedPageBreak/>
         <w:t xml:space="preserve">Chase JM, Myers JA (2011) </w:t>
       </w:r>
       <w:proofErr w:type="gramStart"/>
@@ -15620,6 +15843,7 @@
           <w:szCs w:val="24"/>
           <w:lang w:val="en-US"/>
         </w:rPr>
+        <w:lastRenderedPageBreak/>
         <w:t>tropical</w:t>
       </w:r>
       <w:proofErr w:type="gramEnd"/>
@@ -15832,7 +16056,6 @@
           <w:szCs w:val="24"/>
           <w:lang w:val="en-US"/>
         </w:rPr>
-        <w:lastRenderedPageBreak/>
         <w:t xml:space="preserve">Douglass JG, Duffy JE, </w:t>
       </w:r>
       <w:proofErr w:type="spellStart"/>
@@ -16895,6 +17118,7 @@
           <w:szCs w:val="24"/>
           <w:lang w:val="en-US"/>
         </w:rPr>
+        <w:lastRenderedPageBreak/>
         <w:t>France KE, Duffy JE (2006) Diversity and dispersal interactively affect predictability of ecosystem function. Nature 441:1139-1143</w:t>
       </w:r>
     </w:p>
@@ -16904,7 +17128,7 @@
         <w:ind w:left="720" w:hanging="720"/>
       </w:pPr>
       <w:proofErr w:type="gramStart"/>
-      <w:ins w:id="152" w:author="Unknown Author" w:date="2016-12-18T13:07:00Z">
+      <w:ins w:id="173" w:author="Unknown Author" w:date="2016-12-18T13:07:00Z">
         <w:r>
           <w:t>Gaston KJ 2000.</w:t>
         </w:r>
@@ -16917,7 +17141,7 @@
           <w:t>Global patterns in b</w:t>
         </w:r>
       </w:ins>
-      <w:ins w:id="153" w:author="Unknown Author" w:date="2016-12-18T13:08:00Z">
+      <w:ins w:id="174" w:author="Unknown Author" w:date="2016-12-18T13:08:00Z">
         <w:r>
           <w:t>iodiversity.</w:t>
         </w:r>
@@ -16926,12 +17150,12 @@
           <w:t xml:space="preserve"> Nature</w:t>
         </w:r>
       </w:ins>
-      <w:ins w:id="154" w:author="Unknown Author" w:date="2016-12-18T13:09:00Z">
+      <w:ins w:id="175" w:author="Unknown Author" w:date="2016-12-18T13:09:00Z">
         <w:r>
           <w:t xml:space="preserve"> 405(6783)</w:t>
         </w:r>
       </w:ins>
-      <w:ins w:id="155" w:author="Unknown Author" w:date="2016-12-18T13:10:00Z">
+      <w:ins w:id="176" w:author="Unknown Author" w:date="2016-12-18T13:10:00Z">
         <w:r>
           <w:t xml:space="preserve">: 220-227. </w:t>
         </w:r>
@@ -17122,7 +17346,6 @@
           <w:szCs w:val="24"/>
           <w:lang w:val="en-US"/>
         </w:rPr>
-        <w:lastRenderedPageBreak/>
         <w:t>Gotelli</w:t>
       </w:r>
       <w:proofErr w:type="spellEnd"/>
@@ -17775,6 +17998,7 @@
           <w:szCs w:val="24"/>
           <w:lang w:val="en-US"/>
         </w:rPr>
+        <w:lastRenderedPageBreak/>
         <w:t>regulates</w:t>
       </w:r>
       <w:proofErr w:type="gramEnd"/>
@@ -18089,7 +18313,6 @@
           <w:szCs w:val="24"/>
           <w:lang w:val="en-US"/>
         </w:rPr>
-        <w:lastRenderedPageBreak/>
         <w:t xml:space="preserve">Caribbean reef.  Mar </w:t>
       </w:r>
       <w:proofErr w:type="spellStart"/>
@@ -19188,6 +19411,7 @@
           <w:szCs w:val="24"/>
           <w:lang w:val="en-US"/>
         </w:rPr>
+        <w:lastRenderedPageBreak/>
         <w:t xml:space="preserve">Law R, </w:t>
       </w:r>
       <w:proofErr w:type="spellStart"/>
@@ -19445,7 +19669,6 @@
           <w:szCs w:val="24"/>
           <w:lang w:val="en-US"/>
         </w:rPr>
-        <w:lastRenderedPageBreak/>
         <w:t xml:space="preserve">Mason B, Knight R, Boyer L (2015) Community mapping network. </w:t>
       </w:r>
     </w:p>
@@ -20154,6 +20377,7 @@
           <w:szCs w:val="24"/>
           <w:lang w:val="en-US"/>
         </w:rPr>
+        <w:lastRenderedPageBreak/>
         <w:t xml:space="preserve">Stevens MHH, Wagner H (2013) vegan: Community Ecology Package.  R package version </w:t>
       </w:r>
     </w:p>
@@ -20280,7 +20504,6 @@
           <w:szCs w:val="24"/>
           <w:lang w:val="en-US"/>
         </w:rPr>
-        <w:lastRenderedPageBreak/>
         <w:t>Pinheiro</w:t>
       </w:r>
       <w:proofErr w:type="spellEnd"/>
@@ -20908,6 +21131,7 @@
           <w:szCs w:val="24"/>
           <w:lang w:val="en-US"/>
         </w:rPr>
+        <w:lastRenderedPageBreak/>
         <w:t xml:space="preserve">Sanders NJ, </w:t>
       </w:r>
       <w:proofErr w:type="spellStart"/>
@@ -21165,7 +21389,6 @@
           <w:szCs w:val="24"/>
           <w:lang w:val="en-US"/>
         </w:rPr>
-        <w:lastRenderedPageBreak/>
         <w:t>Shokri</w:t>
       </w:r>
       <w:proofErr w:type="spellEnd"/>
@@ -22057,6 +22280,7 @@
           <w:szCs w:val="24"/>
           <w:lang w:val="en-US"/>
         </w:rPr>
+        <w:lastRenderedPageBreak/>
         <w:t>van</w:t>
       </w:r>
       <w:proofErr w:type="gramEnd"/>
@@ -22409,7 +22633,6 @@
           <w:szCs w:val="24"/>
           <w:lang w:val="en-US"/>
         </w:rPr>
-        <w:lastRenderedPageBreak/>
         <w:t>Posidonia</w:t>
       </w:r>
       <w:proofErr w:type="spellEnd"/>
@@ -23535,11 +23758,55 @@
       </w:r>
     </w:p>
   </w:comment>
-  <w:comment w:id="128" w:author="Mary O'Connor" w:date="2017-01-02T16:44:00Z" w:initials="MO">
+  <w:comment w:id="147" w:author="Mary O'Connor" w:date="2017-01-03T07:52:00Z" w:initials="MO">
     <w:p>
       <w:pPr>
         <w:pStyle w:val="CommentText"/>
       </w:pPr>
+      <w:ins w:id="151" w:author="Mary O'Connor" w:date="2017-01-03T07:52:00Z">
+        <w:r>
+          <w:rPr>
+            <w:rStyle w:val="CommentReference"/>
+          </w:rPr>
+          <w:annotationRef/>
+        </w:r>
+      </w:ins>
+      <w:r>
+        <w:t xml:space="preserve">Decide based on figure and table </w:t>
+      </w:r>
+      <w:r>
+        <w:t>counts</w:t>
+      </w:r>
+      <w:bookmarkStart w:id="152" w:name="_GoBack"/>
+      <w:bookmarkEnd w:id="152"/>
+    </w:p>
+  </w:comment>
+  <w:comment w:id="158" w:author="Mary O'Connor" w:date="2016-07-03T09:23:00Z" w:initials="MO">
+    <w:p>
+      <w:r>
+        <w:t>Do we have stats to support this gradient?</w:t>
+      </w:r>
+    </w:p>
+  </w:comment>
+  <w:comment w:id="159" w:author="Mary O'Connor" w:date="2016-07-03T09:23:00Z" w:initials="MO">
+    <w:p>
+      <w:r>
+        <w:t>Ok rewrite this then.</w:t>
+      </w:r>
+    </w:p>
+  </w:comment>
+  <w:comment w:id="160" w:author="Mary O'Connor" w:date="2016-07-03T09:25:00Z" w:initials="MO">
+    <w:p>
+      <w:r>
+        <w:t>Bring this in?</w:t>
+      </w:r>
+    </w:p>
+  </w:comment>
+  <w:comment w:id="162" w:author="Mary O'Connor" w:date="2017-01-02T17:04:00Z" w:initials="MO">
+    <w:p>
+      <w:pPr>
+        <w:pStyle w:val="CommentText"/>
+      </w:pPr>
       <w:r>
         <w:rPr>
           <w:rStyle w:val="CommentReference"/>
@@ -23547,70 +23814,33 @@
         <w:annotationRef/>
       </w:r>
       <w:r>
-        <w:t>These need to be added to a figure or table</w:t>
+        <w:t xml:space="preserve">Present this information as investigating whether one or a few species is driving the beta diversity patterns.  Then I guess we want to introduce (above) the question about composition relative to </w:t>
+      </w:r>
+      <w:proofErr w:type="spellStart"/>
+      <w:r>
+        <w:t>diversty</w:t>
+      </w:r>
+      <w:proofErr w:type="spellEnd"/>
+      <w:r>
+        <w:t xml:space="preserve"> metrics, and then here the results.</w:t>
       </w:r>
     </w:p>
   </w:comment>
-  <w:comment w:id="137" w:author="Mary O'Connor" w:date="2016-07-03T09:23:00Z" w:initials="MO">
-    <w:p>
-      <w:r>
-        <w:t>Do we have stats to support this gradient?</w:t>
+  <w:comment w:id="163" w:author="Mary O'Connor" w:date="2016-07-03T09:17:00Z" w:initials="MO">
+    <w:p>
+      <w:r>
+        <w:t>Table 3</w:t>
       </w:r>
     </w:p>
   </w:comment>
-  <w:comment w:id="138" w:author="Mary O'Connor" w:date="2016-07-03T09:23:00Z" w:initials="MO">
-    <w:p>
-      <w:r>
-        <w:t>Ok rewrite this then.</w:t>
+  <w:comment w:id="164" w:author="Mary O'Connor" w:date="2016-07-03T09:18:00Z" w:initials="MO">
+    <w:p>
+      <w:r>
+        <w:t>Not sure about including this.</w:t>
       </w:r>
     </w:p>
   </w:comment>
-  <w:comment w:id="139" w:author="Mary O'Connor" w:date="2016-07-03T09:25:00Z" w:initials="MO">
-    <w:p>
-      <w:r>
-        <w:t>Bring this in?</w:t>
-      </w:r>
-    </w:p>
-  </w:comment>
-  <w:comment w:id="141" w:author="Mary O'Connor" w:date="2017-01-02T17:04:00Z" w:initials="MO">
-    <w:p>
-      <w:pPr>
-        <w:pStyle w:val="CommentText"/>
-      </w:pPr>
-      <w:r>
-        <w:rPr>
-          <w:rStyle w:val="CommentReference"/>
-        </w:rPr>
-        <w:annotationRef/>
-      </w:r>
-      <w:r>
-        <w:t xml:space="preserve">Present this information as investigating whether one or a few species is driving the beta diversity patterns.  Then I guess we want to introduce (above) the question about composition relative to </w:t>
-      </w:r>
-      <w:proofErr w:type="spellStart"/>
-      <w:r>
-        <w:t>diversty</w:t>
-      </w:r>
-      <w:proofErr w:type="spellEnd"/>
-      <w:r>
-        <w:t xml:space="preserve"> metrics, and then here the results.</w:t>
-      </w:r>
-    </w:p>
-  </w:comment>
-  <w:comment w:id="142" w:author="Mary O'Connor" w:date="2016-07-03T09:17:00Z" w:initials="MO">
-    <w:p>
-      <w:r>
-        <w:t>Table 3</w:t>
-      </w:r>
-    </w:p>
-  </w:comment>
-  <w:comment w:id="143" w:author="Mary O'Connor" w:date="2016-07-03T09:18:00Z" w:initials="MO">
-    <w:p>
-      <w:r>
-        <w:t>Not sure about including this.</w:t>
-      </w:r>
-    </w:p>
-  </w:comment>
-  <w:comment w:id="144" w:author="Mary O'Connor" w:date="2017-01-02T17:05:00Z" w:initials="MO">
+  <w:comment w:id="165" w:author="Mary O'Connor" w:date="2017-01-02T17:05:00Z" w:initials="MO">
     <w:p>
       <w:pPr>
         <w:pStyle w:val="CommentText"/>
@@ -23743,7 +23973,7 @@
                             <w:rPr>
                               <w:noProof/>
                             </w:rPr>
-                            <w:t>13</w:t>
+                            <w:t>35</w:t>
                           </w:r>
                           <w:r>
                             <w:fldChar w:fldCharType="end"/>
@@ -25306,7 +25536,7 @@
 </file>
 
 <file path=customXml/itemProps1.xml><?xml version="1.0" encoding="utf-8"?>
-<ds:datastoreItem xmlns:ds="http://schemas.openxmlformats.org/officeDocument/2006/customXml" ds:itemID="{F2402AA4-75AC-744A-9D31-336A0A390F97}">
+<ds:datastoreItem xmlns:ds="http://schemas.openxmlformats.org/officeDocument/2006/customXml" ds:itemID="{AEA993EE-46EC-A944-A09F-74047C9C9EA2}">
   <ds:schemaRefs>
     <ds:schemaRef ds:uri="http://schemas.openxmlformats.org/officeDocument/2006/bibliography"/>
   </ds:schemaRefs>

</xml_diff>

<commit_message>
made figures in ggplot
</commit_message>
<xml_diff>
--- a/Whippo et al CJAFS/Whippo et al CJFAS Jan32017.docx
+++ b/Whippo et al CJAFS/Whippo et al CJFAS Jan32017.docx
@@ -7312,7 +7312,8 @@
           </w:rPr>
           <w:t xml:space="preserve"> (</w:t>
         </w:r>
-        <w:commentRangeStart w:id="147"/>
+      </w:ins>
+      <w:ins w:id="147" w:author="Mary O'Connor" w:date="2017-01-03T10:40:00Z">
         <w:r>
           <w:rPr>
             <w:rFonts w:ascii="Times" w:eastAsia="Times New Roman" w:hAnsi="Times" w:cs="Times New Roman"/>
@@ -7321,43 +7322,10 @@
             <w:szCs w:val="24"/>
             <w:lang w:val="en-US"/>
           </w:rPr>
-          <w:t>appendix</w:t>
+          <w:t>Appendix Table 1</w:t>
         </w:r>
       </w:ins>
-      <w:ins w:id="148" w:author="Mary O'Connor" w:date="2017-01-03T07:52:00Z">
-        <w:r>
-          <w:rPr>
-            <w:rFonts w:ascii="Times" w:eastAsia="Times New Roman" w:hAnsi="Times" w:cs="Times New Roman"/>
-            <w:color w:val="000000"/>
-            <w:sz w:val="24"/>
-            <w:szCs w:val="24"/>
-            <w:lang w:val="en-US"/>
-          </w:rPr>
-          <w:t xml:space="preserve"> or a text table</w:t>
-        </w:r>
-      </w:ins>
-      <w:ins w:id="149" w:author="Mary O'Connor" w:date="2017-01-03T07:51:00Z">
-        <w:r>
-          <w:rPr>
-            <w:rFonts w:ascii="Times" w:eastAsia="Times New Roman" w:hAnsi="Times" w:cs="Times New Roman"/>
-            <w:color w:val="000000"/>
-            <w:sz w:val="24"/>
-            <w:szCs w:val="24"/>
-            <w:lang w:val="en-US"/>
-          </w:rPr>
-          <w:t xml:space="preserve"> for model comparison results</w:t>
-        </w:r>
-      </w:ins>
-      <w:commentRangeEnd w:id="147"/>
-      <w:ins w:id="150" w:author="Mary O'Connor" w:date="2017-01-03T07:52:00Z">
-        <w:r>
-          <w:rPr>
-            <w:rStyle w:val="CommentReference"/>
-          </w:rPr>
-          <w:commentReference w:id="147"/>
-        </w:r>
-      </w:ins>
-      <w:ins w:id="153" w:author="Mary O'Connor" w:date="2017-01-03T07:51:00Z">
+      <w:ins w:id="148" w:author="Mary O'Connor" w:date="2017-01-03T07:51:00Z">
         <w:r>
           <w:rPr>
             <w:rFonts w:ascii="Times" w:eastAsia="Times New Roman" w:hAnsi="Times" w:cs="Times New Roman"/>
@@ -7369,7 +7337,7 @@
           <w:t>)</w:t>
         </w:r>
       </w:ins>
-      <w:ins w:id="154" w:author="Mary O'Connor" w:date="2017-01-02T16:58:00Z">
+      <w:ins w:id="149" w:author="Mary O'Connor" w:date="2017-01-02T16:58:00Z">
         <w:r>
           <w:rPr>
             <w:rFonts w:ascii="Times" w:eastAsia="Times New Roman" w:hAnsi="Times" w:cs="Times New Roman"/>
@@ -7394,6 +7362,7 @@
           <w:lang w:val="en-US"/>
         </w:rPr>
       </w:pPr>
+      <w:bookmarkStart w:id="150" w:name="_GoBack"/>
       <w:r>
         <w:rPr>
           <w:rFonts w:ascii="Times" w:eastAsia="Times New Roman" w:hAnsi="Times" w:cs="Times New Roman"/>
@@ -7404,7 +7373,7 @@
         </w:rPr>
         <w:t>In contrast</w:t>
       </w:r>
-      <w:ins w:id="155" w:author="Mary O'Connor" w:date="2017-01-02T17:00:00Z">
+      <w:ins w:id="151" w:author="Mary O'Connor" w:date="2017-01-02T17:00:00Z">
         <w:r>
           <w:rPr>
             <w:rFonts w:ascii="Times" w:eastAsia="Times New Roman" w:hAnsi="Times" w:cs="Times New Roman"/>
@@ -7427,7 +7396,7 @@
         <w:t xml:space="preserve">, beta diversity did vary among meadows. </w:t>
       </w:r>
       <w:proofErr w:type="gramStart"/>
-      <w:ins w:id="156" w:author="Mary O'Connor" w:date="2017-01-02T17:02:00Z">
+      <w:ins w:id="152" w:author="Mary O'Connor" w:date="2017-01-02T17:02:00Z">
         <w:r>
           <w:rPr>
             <w:rFonts w:ascii="Times" w:eastAsia="Times New Roman" w:hAnsi="Times" w:cs="Times New Roman"/>
@@ -7449,7 +7418,19 @@
             <w:szCs w:val="24"/>
             <w:lang w:val="en-US"/>
           </w:rPr>
-          <w:t xml:space="preserve"> Then can get into aggregation as one explanation of this.</w:t>
+          <w:t xml:space="preserve"> </w:t>
+        </w:r>
+        <w:bookmarkEnd w:id="150"/>
+        <w:r>
+          <w:rPr>
+            <w:rFonts w:ascii="Times" w:eastAsia="Times New Roman" w:hAnsi="Times" w:cs="Times New Roman"/>
+            <w:i/>
+            <w:color w:val="000000"/>
+            <w:sz w:val="24"/>
+            <w:szCs w:val="24"/>
+            <w:lang w:val="en-US"/>
+          </w:rPr>
+          <w:t>Then can get into aggregation as one explanation of this.</w:t>
         </w:r>
         <w:r>
           <w:rPr>
@@ -7472,7 +7453,7 @@
         </w:rPr>
         <w:t>Aggregation and species rank results (Table 3)</w:t>
       </w:r>
-      <w:ins w:id="157" w:author="Mary O'Connor" w:date="2017-01-02T17:02:00Z">
+      <w:ins w:id="153" w:author="Mary O'Connor" w:date="2017-01-02T17:02:00Z">
         <w:r>
           <w:rPr>
             <w:rFonts w:ascii="Times" w:eastAsia="Times New Roman" w:hAnsi="Times" w:cs="Times New Roman"/>
@@ -7507,7 +7488,7 @@
           <w:lang w:val="en-US"/>
         </w:rPr>
       </w:pPr>
-      <w:commentRangeStart w:id="158"/>
+      <w:commentRangeStart w:id="154"/>
       <w:r>
         <w:rPr>
           <w:rFonts w:ascii="Times" w:eastAsia="Times New Roman" w:hAnsi="Times" w:cs="Times New Roman"/>
@@ -7518,16 +7499,16 @@
         </w:rPr>
         <w:t xml:space="preserve">We observed slightly higher beta-diversity among plots, suggesting greater spatial aggregation within meadows, in meadows nearer Alberni Inlet (Figure 3). </w:t>
       </w:r>
-      <w:commentRangeEnd w:id="158"/>
-      <w:r>
-        <w:rPr>
-          <w:rFonts w:ascii="Times" w:eastAsia="Times New Roman" w:hAnsi="Times" w:cs="Times New Roman"/>
-          <w:color w:val="000000"/>
-          <w:sz w:val="24"/>
-          <w:szCs w:val="24"/>
-          <w:lang w:val="en-US"/>
-        </w:rPr>
-        <w:commentReference w:id="158"/>
+      <w:commentRangeEnd w:id="154"/>
+      <w:r>
+        <w:rPr>
+          <w:rFonts w:ascii="Times" w:eastAsia="Times New Roman" w:hAnsi="Times" w:cs="Times New Roman"/>
+          <w:color w:val="000000"/>
+          <w:sz w:val="24"/>
+          <w:szCs w:val="24"/>
+          <w:lang w:val="en-US"/>
+        </w:rPr>
+        <w:commentReference w:id="154"/>
       </w:r>
       <w:r>
         <w:rPr>
@@ -7539,7 +7520,7 @@
         </w:rPr>
         <w:t xml:space="preserve">Further, comparing within-meadow estimates of beta diversity across time suggested that beta diversity declined slightly toward the end of the summer (May - 0.33, June/July - 0.34, August - 0.29). However, these trends </w:t>
       </w:r>
-      <w:commentRangeStart w:id="159"/>
+      <w:commentRangeStart w:id="155"/>
       <w:r>
         <w:rPr>
           <w:rFonts w:ascii="Times" w:eastAsia="Times New Roman" w:hAnsi="Times" w:cs="Times New Roman"/>
@@ -7550,16 +7531,16 @@
         </w:rPr>
         <w:t xml:space="preserve">were not statistically significant.  </w:t>
       </w:r>
-      <w:commentRangeEnd w:id="159"/>
-      <w:r>
-        <w:rPr>
-          <w:rFonts w:ascii="Times" w:eastAsia="Times New Roman" w:hAnsi="Times" w:cs="Times New Roman"/>
-          <w:color w:val="000000"/>
-          <w:sz w:val="24"/>
-          <w:szCs w:val="24"/>
-          <w:lang w:val="en-US"/>
-        </w:rPr>
-        <w:commentReference w:id="159"/>
+      <w:commentRangeEnd w:id="155"/>
+      <w:r>
+        <w:rPr>
+          <w:rFonts w:ascii="Times" w:eastAsia="Times New Roman" w:hAnsi="Times" w:cs="Times New Roman"/>
+          <w:color w:val="000000"/>
+          <w:sz w:val="24"/>
+          <w:szCs w:val="24"/>
+          <w:lang w:val="en-US"/>
+        </w:rPr>
+        <w:commentReference w:id="155"/>
       </w:r>
       <w:r>
         <w:rPr>
@@ -7582,7 +7563,7 @@
         <w:lastRenderedPageBreak/>
         <w:t>along the watershed gradient, a permutation test of multivariate homogeneity of group dispersions showed that meadows did have significantly different values of beta diversity (</w:t>
       </w:r>
-      <w:commentRangeStart w:id="160"/>
+      <w:commentRangeStart w:id="156"/>
       <w:r>
         <w:rPr>
           <w:rFonts w:ascii="Times" w:eastAsia="Times New Roman" w:hAnsi="Times" w:cs="Times New Roman"/>
@@ -7593,16 +7574,16 @@
         </w:rPr>
         <w:t>Appendix 6</w:t>
       </w:r>
-      <w:commentRangeEnd w:id="160"/>
-      <w:r>
-        <w:rPr>
-          <w:rFonts w:ascii="Times" w:eastAsia="Times New Roman" w:hAnsi="Times" w:cs="Times New Roman"/>
-          <w:color w:val="000000"/>
-          <w:sz w:val="24"/>
-          <w:szCs w:val="24"/>
-          <w:lang w:val="en-US"/>
-        </w:rPr>
-        <w:commentReference w:id="160"/>
+      <w:commentRangeEnd w:id="156"/>
+      <w:r>
+        <w:rPr>
+          <w:rFonts w:ascii="Times" w:eastAsia="Times New Roman" w:hAnsi="Times" w:cs="Times New Roman"/>
+          <w:color w:val="000000"/>
+          <w:sz w:val="24"/>
+          <w:szCs w:val="24"/>
+          <w:lang w:val="en-US"/>
+        </w:rPr>
+        <w:commentReference w:id="156"/>
       </w:r>
       <w:r>
         <w:rPr>
@@ -7629,7 +7610,7 @@
           <w:lang w:val="en-US"/>
         </w:rPr>
       </w:pPr>
-      <w:ins w:id="161" w:author="Mary O'Connor" w:date="2017-01-02T17:04:00Z">
+      <w:ins w:id="157" w:author="Mary O'Connor" w:date="2017-01-02T17:04:00Z">
         <w:r>
           <w:rPr>
             <w:rFonts w:ascii="Times" w:eastAsia="Times New Roman" w:hAnsi="Times" w:cs="Times New Roman"/>
@@ -7681,7 +7662,7 @@
           <w:lang w:val="en-US"/>
         </w:rPr>
       </w:pPr>
-      <w:commentRangeStart w:id="162"/>
+      <w:commentRangeStart w:id="158"/>
       <w:r>
         <w:rPr>
           <w:rFonts w:ascii="Times" w:eastAsia="Times New Roman" w:hAnsi="Times" w:cs="Times New Roman"/>
@@ -7695,12 +7676,12 @@
         </w:rPr>
         <w:t>Composition: NMDS results, include temporal dimension.</w:t>
       </w:r>
-      <w:commentRangeEnd w:id="162"/>
+      <w:commentRangeEnd w:id="158"/>
       <w:r>
         <w:rPr>
           <w:rStyle w:val="CommentReference"/>
         </w:rPr>
-        <w:commentReference w:id="162"/>
+        <w:commentReference w:id="158"/>
       </w:r>
     </w:p>
     <w:p>
@@ -7726,7 +7707,7 @@
         </w:rPr>
         <w:t xml:space="preserve">Summarize general composition: dominance Table 3. </w:t>
       </w:r>
-      <w:commentRangeStart w:id="163"/>
+      <w:commentRangeStart w:id="159"/>
       <w:r>
         <w:rPr>
           <w:rFonts w:ascii="Times" w:eastAsia="Times New Roman" w:hAnsi="Times" w:cs="Times New Roman"/>
@@ -7737,16 +7718,16 @@
         </w:rPr>
         <w:t xml:space="preserve">Of these, 24 taxa </w:t>
       </w:r>
-      <w:commentRangeEnd w:id="163"/>
-      <w:r>
-        <w:rPr>
-          <w:rFonts w:ascii="Times" w:eastAsia="Times New Roman" w:hAnsi="Times" w:cs="Times New Roman"/>
-          <w:color w:val="000000"/>
-          <w:sz w:val="24"/>
-          <w:szCs w:val="24"/>
-          <w:lang w:val="en-US"/>
-        </w:rPr>
-        <w:commentReference w:id="163"/>
+      <w:commentRangeEnd w:id="159"/>
+      <w:r>
+        <w:rPr>
+          <w:rFonts w:ascii="Times" w:eastAsia="Times New Roman" w:hAnsi="Times" w:cs="Times New Roman"/>
+          <w:color w:val="000000"/>
+          <w:sz w:val="24"/>
+          <w:szCs w:val="24"/>
+          <w:lang w:val="en-US"/>
+        </w:rPr>
+        <w:commentReference w:id="159"/>
       </w:r>
       <w:r>
         <w:rPr>
@@ -7824,7 +7805,7 @@
         </w:rPr>
         <w:t xml:space="preserve"> (shrimp). </w:t>
       </w:r>
-      <w:commentRangeStart w:id="164"/>
+      <w:commentRangeStart w:id="160"/>
       <w:r>
         <w:rPr>
           <w:rFonts w:ascii="Times" w:eastAsia="Times New Roman" w:hAnsi="Times" w:cs="Times New Roman"/>
@@ -7857,16 +7838,16 @@
         </w:rPr>
         <w:t xml:space="preserve"> assemblages were dominated by small (1-2 mm) invertebrates, which made up ~83% of individuals, whereas large invertebrates (&gt; 8 mm) such as crabs, sea stars and urchins made up less than 3% of individuals.</w:t>
       </w:r>
-      <w:commentRangeEnd w:id="164"/>
-      <w:r>
-        <w:rPr>
-          <w:rFonts w:ascii="Times" w:eastAsia="Times New Roman" w:hAnsi="Times" w:cs="Times New Roman"/>
-          <w:color w:val="000000"/>
-          <w:sz w:val="24"/>
-          <w:szCs w:val="24"/>
-          <w:lang w:val="en-US"/>
-        </w:rPr>
-        <w:commentReference w:id="164"/>
+      <w:commentRangeEnd w:id="160"/>
+      <w:r>
+        <w:rPr>
+          <w:rFonts w:ascii="Times" w:eastAsia="Times New Roman" w:hAnsi="Times" w:cs="Times New Roman"/>
+          <w:color w:val="000000"/>
+          <w:sz w:val="24"/>
+          <w:szCs w:val="24"/>
+          <w:lang w:val="en-US"/>
+        </w:rPr>
+        <w:commentReference w:id="160"/>
       </w:r>
     </w:p>
     <w:p>
@@ -9741,7 +9722,7 @@
           <w:lang w:val="en-US"/>
         </w:rPr>
       </w:pPr>
-      <w:commentRangeStart w:id="165"/>
+      <w:commentRangeStart w:id="161"/>
       <w:r>
         <w:rPr>
           <w:rFonts w:ascii="Times" w:eastAsia="Times New Roman" w:hAnsi="Times" w:cs="Times New Roman"/>
@@ -9754,28 +9735,28 @@
         </w:rPr>
         <w:t>DISCUSSION</w:t>
       </w:r>
-      <w:commentRangeEnd w:id="165"/>
+      <w:commentRangeEnd w:id="161"/>
       <w:r>
         <w:rPr>
           <w:rStyle w:val="CommentReference"/>
         </w:rPr>
-        <w:commentReference w:id="165"/>
+        <w:commentReference w:id="161"/>
       </w:r>
     </w:p>
     <w:p>
       <w:pPr>
         <w:spacing w:after="0" w:line="480" w:lineRule="auto"/>
         <w:rPr>
-          <w:del w:id="166" w:author="Ross Whippo" w:date="2016-12-27T11:25:00Z"/>
-          <w:rFonts w:ascii="Times" w:eastAsia="Times New Roman" w:hAnsi="Times" w:cs="Times New Roman"/>
-          <w:color w:val="000000"/>
-          <w:sz w:val="24"/>
-          <w:szCs w:val="24"/>
-          <w:lang w:val="en-US"/>
-        </w:rPr>
-      </w:pPr>
-      <w:ins w:id="167" w:author="Mary O'Connor" w:date="2016-07-01T16:01:00Z">
-        <w:del w:id="168" w:author="Ross Whippo" w:date="2016-12-27T11:25:00Z">
+          <w:del w:id="162" w:author="Ross Whippo" w:date="2016-12-27T11:25:00Z"/>
+          <w:rFonts w:ascii="Times" w:eastAsia="Times New Roman" w:hAnsi="Times" w:cs="Times New Roman"/>
+          <w:color w:val="000000"/>
+          <w:sz w:val="24"/>
+          <w:szCs w:val="24"/>
+          <w:lang w:val="en-US"/>
+        </w:rPr>
+      </w:pPr>
+      <w:ins w:id="163" w:author="Mary O'Connor" w:date="2016-07-01T16:01:00Z">
+        <w:del w:id="164" w:author="Ross Whippo" w:date="2016-12-27T11:25:00Z">
           <w:r>
             <w:rPr>
               <w:rFonts w:ascii="Times" w:eastAsia="Times New Roman" w:hAnsi="Times" w:cs="Times New Roman"/>
@@ -9793,15 +9774,15 @@
       <w:pPr>
         <w:spacing w:after="0" w:line="480" w:lineRule="auto"/>
         <w:rPr>
-          <w:del w:id="169" w:author="Ross Whippo" w:date="2016-12-27T11:25:00Z"/>
-          <w:rFonts w:ascii="Times" w:eastAsia="Times New Roman" w:hAnsi="Times" w:cs="Times New Roman"/>
-          <w:color w:val="000000"/>
-          <w:sz w:val="24"/>
-          <w:szCs w:val="24"/>
-          <w:lang w:val="en-US"/>
-        </w:rPr>
-      </w:pPr>
-      <w:del w:id="170" w:author="Ross Whippo" w:date="2016-12-27T11:25:00Z">
+          <w:del w:id="165" w:author="Ross Whippo" w:date="2016-12-27T11:25:00Z"/>
+          <w:rFonts w:ascii="Times" w:eastAsia="Times New Roman" w:hAnsi="Times" w:cs="Times New Roman"/>
+          <w:color w:val="000000"/>
+          <w:sz w:val="24"/>
+          <w:szCs w:val="24"/>
+          <w:lang w:val="en-US"/>
+        </w:rPr>
+      </w:pPr>
+      <w:del w:id="166" w:author="Ross Whippo" w:date="2016-12-27T11:25:00Z">
         <w:r>
           <w:rPr>
             <w:rFonts w:ascii="Times" w:eastAsia="Times New Roman" w:hAnsi="Times" w:cs="Times New Roman"/>
@@ -9819,15 +9800,15 @@
         <w:spacing w:after="0" w:line="480" w:lineRule="auto"/>
         <w:ind w:firstLine="720"/>
         <w:rPr>
-          <w:del w:id="171" w:author="Ross Whippo" w:date="2016-12-27T11:25:00Z"/>
-          <w:rFonts w:ascii="Times" w:eastAsia="Times New Roman" w:hAnsi="Times" w:cs="Times New Roman"/>
-          <w:color w:val="000000"/>
-          <w:sz w:val="24"/>
-          <w:szCs w:val="24"/>
-          <w:lang w:val="en-US"/>
-        </w:rPr>
-      </w:pPr>
-      <w:del w:id="172" w:author="Ross Whippo" w:date="2016-12-27T11:25:00Z">
+          <w:del w:id="167" w:author="Ross Whippo" w:date="2016-12-27T11:25:00Z"/>
+          <w:rFonts w:ascii="Times" w:eastAsia="Times New Roman" w:hAnsi="Times" w:cs="Times New Roman"/>
+          <w:color w:val="000000"/>
+          <w:sz w:val="24"/>
+          <w:szCs w:val="24"/>
+          <w:lang w:val="en-US"/>
+        </w:rPr>
+      </w:pPr>
+      <w:del w:id="168" w:author="Ross Whippo" w:date="2016-12-27T11:25:00Z">
         <w:r>
           <w:rPr>
             <w:rFonts w:ascii="Times" w:eastAsia="Times New Roman" w:hAnsi="Times" w:cs="Times New Roman"/>
@@ -17128,7 +17109,7 @@
         <w:ind w:left="720" w:hanging="720"/>
       </w:pPr>
       <w:proofErr w:type="gramStart"/>
-      <w:ins w:id="173" w:author="Unknown Author" w:date="2016-12-18T13:07:00Z">
+      <w:ins w:id="169" w:author="Unknown Author" w:date="2016-12-18T13:07:00Z">
         <w:r>
           <w:t>Gaston KJ 2000.</w:t>
         </w:r>
@@ -17141,7 +17122,7 @@
           <w:t>Global patterns in b</w:t>
         </w:r>
       </w:ins>
-      <w:ins w:id="174" w:author="Unknown Author" w:date="2016-12-18T13:08:00Z">
+      <w:ins w:id="170" w:author="Unknown Author" w:date="2016-12-18T13:08:00Z">
         <w:r>
           <w:t>iodiversity.</w:t>
         </w:r>
@@ -17150,12 +17131,12 @@
           <w:t xml:space="preserve"> Nature</w:t>
         </w:r>
       </w:ins>
-      <w:ins w:id="175" w:author="Unknown Author" w:date="2016-12-18T13:09:00Z">
+      <w:ins w:id="171" w:author="Unknown Author" w:date="2016-12-18T13:09:00Z">
         <w:r>
           <w:t xml:space="preserve"> 405(6783)</w:t>
         </w:r>
       </w:ins>
-      <w:ins w:id="176" w:author="Unknown Author" w:date="2016-12-18T13:10:00Z">
+      <w:ins w:id="172" w:author="Unknown Author" w:date="2016-12-18T13:10:00Z">
         <w:r>
           <w:t xml:space="preserve">: 220-227. </w:t>
         </w:r>
@@ -23758,89 +23739,66 @@
       </w:r>
     </w:p>
   </w:comment>
-  <w:comment w:id="147" w:author="Mary O'Connor" w:date="2017-01-03T07:52:00Z" w:initials="MO">
+  <w:comment w:id="154" w:author="Mary O'Connor" w:date="2016-07-03T09:23:00Z" w:initials="MO">
+    <w:p>
+      <w:r>
+        <w:t>Do we have stats to support this gradient?</w:t>
+      </w:r>
+    </w:p>
+  </w:comment>
+  <w:comment w:id="155" w:author="Mary O'Connor" w:date="2016-07-03T09:23:00Z" w:initials="MO">
+    <w:p>
+      <w:r>
+        <w:t>Ok rewrite this then.</w:t>
+      </w:r>
+    </w:p>
+  </w:comment>
+  <w:comment w:id="156" w:author="Mary O'Connor" w:date="2016-07-03T09:25:00Z" w:initials="MO">
+    <w:p>
+      <w:r>
+        <w:t>Bring this in?</w:t>
+      </w:r>
+    </w:p>
+  </w:comment>
+  <w:comment w:id="158" w:author="Mary O'Connor" w:date="2017-01-02T17:04:00Z" w:initials="MO">
     <w:p>
       <w:pPr>
         <w:pStyle w:val="CommentText"/>
       </w:pPr>
-      <w:ins w:id="151" w:author="Mary O'Connor" w:date="2017-01-03T07:52:00Z">
-        <w:r>
-          <w:rPr>
-            <w:rStyle w:val="CommentReference"/>
-          </w:rPr>
-          <w:annotationRef/>
-        </w:r>
-      </w:ins>
-      <w:r>
-        <w:t xml:space="preserve">Decide based on figure and table </w:t>
-      </w:r>
-      <w:r>
-        <w:t>counts</w:t>
-      </w:r>
-      <w:bookmarkStart w:id="152" w:name="_GoBack"/>
-      <w:bookmarkEnd w:id="152"/>
+      <w:r>
+        <w:rPr>
+          <w:rStyle w:val="CommentReference"/>
+        </w:rPr>
+        <w:annotationRef/>
+      </w:r>
+      <w:r>
+        <w:t xml:space="preserve">Present this information as investigating whether one or a few species is driving the beta diversity patterns.  Then I guess we want to introduce (above) the question about composition relative to </w:t>
+      </w:r>
+      <w:proofErr w:type="spellStart"/>
+      <w:r>
+        <w:t>diversty</w:t>
+      </w:r>
+      <w:proofErr w:type="spellEnd"/>
+      <w:r>
+        <w:t xml:space="preserve"> metrics, and then here the results.</w:t>
+      </w:r>
     </w:p>
   </w:comment>
-  <w:comment w:id="158" w:author="Mary O'Connor" w:date="2016-07-03T09:23:00Z" w:initials="MO">
-    <w:p>
-      <w:r>
-        <w:t>Do we have stats to support this gradient?</w:t>
+  <w:comment w:id="159" w:author="Mary O'Connor" w:date="2016-07-03T09:17:00Z" w:initials="MO">
+    <w:p>
+      <w:r>
+        <w:t>Table 3</w:t>
       </w:r>
     </w:p>
   </w:comment>
-  <w:comment w:id="159" w:author="Mary O'Connor" w:date="2016-07-03T09:23:00Z" w:initials="MO">
-    <w:p>
-      <w:r>
-        <w:t>Ok rewrite this then.</w:t>
+  <w:comment w:id="160" w:author="Mary O'Connor" w:date="2016-07-03T09:18:00Z" w:initials="MO">
+    <w:p>
+      <w:r>
+        <w:t>Not sure about including this.</w:t>
       </w:r>
     </w:p>
   </w:comment>
-  <w:comment w:id="160" w:author="Mary O'Connor" w:date="2016-07-03T09:25:00Z" w:initials="MO">
-    <w:p>
-      <w:r>
-        <w:t>Bring this in?</w:t>
-      </w:r>
-    </w:p>
-  </w:comment>
-  <w:comment w:id="162" w:author="Mary O'Connor" w:date="2017-01-02T17:04:00Z" w:initials="MO">
-    <w:p>
-      <w:pPr>
-        <w:pStyle w:val="CommentText"/>
-      </w:pPr>
-      <w:r>
-        <w:rPr>
-          <w:rStyle w:val="CommentReference"/>
-        </w:rPr>
-        <w:annotationRef/>
-      </w:r>
-      <w:r>
-        <w:t xml:space="preserve">Present this information as investigating whether one or a few species is driving the beta diversity patterns.  Then I guess we want to introduce (above) the question about composition relative to </w:t>
-      </w:r>
-      <w:proofErr w:type="spellStart"/>
-      <w:r>
-        <w:t>diversty</w:t>
-      </w:r>
-      <w:proofErr w:type="spellEnd"/>
-      <w:r>
-        <w:t xml:space="preserve"> metrics, and then here the results.</w:t>
-      </w:r>
-    </w:p>
-  </w:comment>
-  <w:comment w:id="163" w:author="Mary O'Connor" w:date="2016-07-03T09:17:00Z" w:initials="MO">
-    <w:p>
-      <w:r>
-        <w:t>Table 3</w:t>
-      </w:r>
-    </w:p>
-  </w:comment>
-  <w:comment w:id="164" w:author="Mary O'Connor" w:date="2016-07-03T09:18:00Z" w:initials="MO">
-    <w:p>
-      <w:r>
-        <w:t>Not sure about including this.</w:t>
-      </w:r>
-    </w:p>
-  </w:comment>
-  <w:comment w:id="165" w:author="Mary O'Connor" w:date="2017-01-02T17:05:00Z" w:initials="MO">
+  <w:comment w:id="161" w:author="Mary O'Connor" w:date="2017-01-02T17:05:00Z" w:initials="MO">
     <w:p>
       <w:pPr>
         <w:pStyle w:val="CommentText"/>
@@ -23973,7 +23931,7 @@
                             <w:rPr>
                               <w:noProof/>
                             </w:rPr>
-                            <w:t>35</w:t>
+                            <w:t>14</w:t>
                           </w:r>
                           <w:r>
                             <w:fldChar w:fldCharType="end"/>
@@ -25536,7 +25494,7 @@
 </file>
 
 <file path=customXml/itemProps1.xml><?xml version="1.0" encoding="utf-8"?>
-<ds:datastoreItem xmlns:ds="http://schemas.openxmlformats.org/officeDocument/2006/customXml" ds:itemID="{AEA993EE-46EC-A944-A09F-74047C9C9EA2}">
+<ds:datastoreItem xmlns:ds="http://schemas.openxmlformats.org/officeDocument/2006/customXml" ds:itemID="{DF5BCF37-A63C-5F41-B71B-8FD4C5450E36}">
   <ds:schemaRefs>
     <ds:schemaRef ds:uri="http://schemas.openxmlformats.org/officeDocument/2006/bibliography"/>
   </ds:schemaRefs>

</xml_diff>

<commit_message>
revised results text, figure 2 and table A1
</commit_message>
<xml_diff>
--- a/Whippo et al CJAFS/Whippo et al CJFAS Jan32017.docx
+++ b/Whippo et al CJAFS/Whippo et al CJFAS Jan32017.docx
@@ -6817,9 +6817,9 @@
           <w:szCs w:val="24"/>
           <w:lang w:val="en-US"/>
         </w:rPr>
-        <w:t>We found that plot-level alpha diversity [</w:t>
-      </w:r>
-      <w:ins w:id="125" w:author="Mary O'Connor" w:date="2017-01-02T16:42:00Z">
+        <w:t xml:space="preserve">We found that </w:t>
+      </w:r>
+      <w:ins w:id="125" w:author="Mary O'Connor" w:date="2017-01-03T11:36:00Z">
         <w:r>
           <w:rPr>
             <w:rFonts w:ascii="Times" w:eastAsia="Times New Roman" w:hAnsi="Times" w:cs="Times New Roman"/>
@@ -6828,28 +6828,31 @@
             <w:szCs w:val="24"/>
             <w:lang w:val="en-US"/>
           </w:rPr>
-          <w:t xml:space="preserve">R, </w:t>
+          <w:t xml:space="preserve">raw </w:t>
         </w:r>
       </w:ins>
-      <w:commentRangeStart w:id="126"/>
-      <w:r>
-        <w:rPr>
-          <w:rFonts w:ascii="Times" w:eastAsia="Times New Roman" w:hAnsi="Times" w:cs="Times New Roman"/>
-          <w:i/>
-          <w:color w:val="000000"/>
-          <w:sz w:val="24"/>
-          <w:szCs w:val="24"/>
-          <w:lang w:val="en-US"/>
-        </w:rPr>
-        <w:t>ENS?</w:t>
-      </w:r>
-      <w:commentRangeEnd w:id="126"/>
-      <w:r>
-        <w:rPr>
-          <w:rStyle w:val="CommentReference"/>
-        </w:rPr>
-        <w:commentReference w:id="126"/>
-      </w:r>
+      <w:r>
+        <w:rPr>
+          <w:rFonts w:ascii="Times" w:eastAsia="Times New Roman" w:hAnsi="Times" w:cs="Times New Roman"/>
+          <w:color w:val="000000"/>
+          <w:sz w:val="24"/>
+          <w:szCs w:val="24"/>
+          <w:lang w:val="en-US"/>
+        </w:rPr>
+        <w:t>plot-level alpha diversity [</w:t>
+      </w:r>
+      <w:ins w:id="126" w:author="Mary O'Connor" w:date="2017-01-02T16:42:00Z">
+        <w:r>
+          <w:rPr>
+            <w:rFonts w:ascii="Times" w:eastAsia="Times New Roman" w:hAnsi="Times" w:cs="Times New Roman"/>
+            <w:color w:val="000000"/>
+            <w:sz w:val="24"/>
+            <w:szCs w:val="24"/>
+            <w:lang w:val="en-US"/>
+          </w:rPr>
+          <w:t>R</w:t>
+        </w:r>
+      </w:ins>
       <w:r>
         <w:rPr>
           <w:rFonts w:ascii="Times" w:eastAsia="Times New Roman" w:hAnsi="Times" w:cs="Times New Roman"/>
@@ -6880,7 +6883,7 @@
           <w:szCs w:val="24"/>
           <w:lang w:val="en-US"/>
         </w:rPr>
-        <w:t xml:space="preserve">diversity at </w:t>
+        <w:t xml:space="preserve">diversity at Robbers </w:t>
       </w:r>
       <w:r>
         <w:rPr>
@@ -6891,7 +6894,7 @@
           <w:lang w:val="en-US"/>
         </w:rPr>
         <w:lastRenderedPageBreak/>
-        <w:t>Robbers Passage</w:t>
+        <w:t>Passage</w:t>
       </w:r>
       <w:ins w:id="128" w:author="Mary O'Connor" w:date="2017-01-03T07:08:00Z">
         <w:r>
@@ -7089,7 +7092,7 @@
         </w:rPr>
         <w:t xml:space="preserve">). </w:t>
       </w:r>
-      <w:ins w:id="132" w:author="Mary O'Connor" w:date="2017-01-02T16:56:00Z">
+      <w:ins w:id="132" w:author="Mary O'Connor" w:date="2017-01-03T11:37:00Z">
         <w:r>
           <w:rPr>
             <w:rFonts w:ascii="Times" w:eastAsia="Times New Roman" w:hAnsi="Times" w:cs="Times New Roman"/>
@@ -7098,10 +7101,10 @@
             <w:szCs w:val="24"/>
             <w:lang w:val="en-US"/>
           </w:rPr>
-          <w:t xml:space="preserve">Observed plot-level </w:t>
+          <w:t xml:space="preserve">Rarified diversity estimates </w:t>
         </w:r>
       </w:ins>
-      <w:ins w:id="133" w:author="Mary O'Connor" w:date="2017-01-03T07:43:00Z">
+      <w:ins w:id="133" w:author="Mary O'Connor" w:date="2017-01-03T11:38:00Z">
         <w:r>
           <w:rPr>
             <w:rFonts w:ascii="Times" w:eastAsia="Times New Roman" w:hAnsi="Times" w:cs="Times New Roman"/>
@@ -7110,10 +7113,9 @@
             <w:szCs w:val="24"/>
             <w:lang w:val="en-US"/>
           </w:rPr>
-          <w:t>alpha richness increased slightly with</w:t>
+          <w:t xml:space="preserve">are more variable among meadows (Figure 2C; F = 3.62, </w:t>
         </w:r>
-      </w:ins>
-      <w:ins w:id="134" w:author="Mary O'Connor" w:date="2017-01-02T16:56:00Z">
+        <w:proofErr w:type="spellStart"/>
         <w:r>
           <w:rPr>
             <w:rFonts w:ascii="Times" w:eastAsia="Times New Roman" w:hAnsi="Times" w:cs="Times New Roman"/>
@@ -7122,11 +7124,9 @@
             <w:szCs w:val="24"/>
             <w:lang w:val="en-US"/>
           </w:rPr>
-          <w:t xml:space="preserve"> plot-level </w:t>
+          <w:t>df</w:t>
         </w:r>
-      </w:ins>
-      <w:proofErr w:type="spellStart"/>
-      <w:ins w:id="135" w:author="Mary O'Connor" w:date="2017-01-03T07:43:00Z">
+        <w:proofErr w:type="spellEnd"/>
         <w:r>
           <w:rPr>
             <w:rFonts w:ascii="Times" w:eastAsia="Times New Roman" w:hAnsi="Times" w:cs="Times New Roman"/>
@@ -7135,9 +7135,10 @@
             <w:szCs w:val="24"/>
             <w:lang w:val="en-US"/>
           </w:rPr>
-          <w:t>epifaunal</w:t>
+          <w:t xml:space="preserve"> = 8, 120, P = 0.002).</w:t>
         </w:r>
-        <w:proofErr w:type="spellEnd"/>
+      </w:ins>
+      <w:ins w:id="134" w:author="Mary O'Connor" w:date="2017-01-03T07:40:00Z">
         <w:r>
           <w:rPr>
             <w:rFonts w:ascii="Times" w:eastAsia="Times New Roman" w:hAnsi="Times" w:cs="Times New Roman"/>
@@ -7149,31 +7150,7 @@
           <w:t xml:space="preserve"> </w:t>
         </w:r>
       </w:ins>
-      <w:ins w:id="136" w:author="Mary O'Connor" w:date="2017-01-02T16:56:00Z">
-        <w:r>
-          <w:rPr>
-            <w:rFonts w:ascii="Times" w:eastAsia="Times New Roman" w:hAnsi="Times" w:cs="Times New Roman"/>
-            <w:color w:val="000000"/>
-            <w:sz w:val="24"/>
-            <w:szCs w:val="24"/>
-            <w:lang w:val="en-US"/>
-          </w:rPr>
-          <w:t>density ().</w:t>
-        </w:r>
-      </w:ins>
-      <w:ins w:id="137" w:author="Mary O'Connor" w:date="2017-01-03T07:40:00Z">
-        <w:r>
-          <w:rPr>
-            <w:rFonts w:ascii="Times" w:eastAsia="Times New Roman" w:hAnsi="Times" w:cs="Times New Roman"/>
-            <w:color w:val="000000"/>
-            <w:sz w:val="24"/>
-            <w:szCs w:val="24"/>
-            <w:lang w:val="en-US"/>
-          </w:rPr>
-          <w:t xml:space="preserve"> </w:t>
-        </w:r>
-      </w:ins>
-      <w:ins w:id="138" w:author="Mary O'Connor" w:date="2017-01-02T17:01:00Z">
+      <w:ins w:id="135" w:author="Mary O'Connor" w:date="2017-01-02T17:01:00Z">
         <w:r>
           <w:rPr>
             <w:rFonts w:ascii="Times" w:eastAsia="Times New Roman" w:hAnsi="Times" w:cs="Times New Roman"/>
@@ -7207,7 +7184,7 @@
           <w:t xml:space="preserve">) to test for drivers of variation in alpha diversity among plots. </w:t>
         </w:r>
       </w:ins>
-      <w:ins w:id="139" w:author="Mary O'Connor" w:date="2017-01-02T16:58:00Z">
+      <w:ins w:id="136" w:author="Mary O'Connor" w:date="2017-01-02T16:58:00Z">
         <w:r>
           <w:rPr>
             <w:rFonts w:ascii="Times" w:eastAsia="Times New Roman" w:hAnsi="Times" w:cs="Times New Roman"/>
@@ -7219,7 +7196,7 @@
           <w:t xml:space="preserve">The higher </w:t>
         </w:r>
       </w:ins>
-      <w:ins w:id="140" w:author="Mary O'Connor" w:date="2017-01-03T07:51:00Z">
+      <w:ins w:id="137" w:author="Mary O'Connor" w:date="2017-01-03T07:51:00Z">
         <w:r>
           <w:rPr>
             <w:rFonts w:ascii="Times" w:eastAsia="Times New Roman" w:hAnsi="Times" w:cs="Times New Roman"/>
@@ -7231,7 +7208,7 @@
           <w:t>diversity</w:t>
         </w:r>
       </w:ins>
-      <w:ins w:id="141" w:author="Mary O'Connor" w:date="2017-01-02T16:58:00Z">
+      <w:ins w:id="138" w:author="Mary O'Connor" w:date="2017-01-02T16:58:00Z">
         <w:r>
           <w:rPr>
             <w:rFonts w:ascii="Times" w:eastAsia="Times New Roman" w:hAnsi="Times" w:cs="Times New Roman"/>
@@ -7243,7 +7220,7 @@
           <w:t xml:space="preserve"> of Robbers Passage</w:t>
         </w:r>
       </w:ins>
-      <w:ins w:id="142" w:author="Mary O'Connor" w:date="2017-01-03T07:51:00Z">
+      <w:ins w:id="139" w:author="Mary O'Connor" w:date="2017-01-03T11:39:00Z">
         <w:r>
           <w:rPr>
             <w:rFonts w:ascii="Times" w:eastAsia="Times New Roman" w:hAnsi="Times" w:cs="Times New Roman"/>
@@ -7252,10 +7229,22 @@
             <w:szCs w:val="24"/>
             <w:lang w:val="en-US"/>
           </w:rPr>
-          <w:t xml:space="preserve"> and lower</w:t>
+          <w:t xml:space="preserve">, </w:t>
         </w:r>
       </w:ins>
-      <w:ins w:id="143" w:author="Mary O'Connor" w:date="2017-01-02T16:58:00Z">
+      <w:ins w:id="140" w:author="Mary O'Connor" w:date="2017-01-03T07:51:00Z">
+        <w:r>
+          <w:rPr>
+            <w:rFonts w:ascii="Times" w:eastAsia="Times New Roman" w:hAnsi="Times" w:cs="Times New Roman"/>
+            <w:color w:val="000000"/>
+            <w:sz w:val="24"/>
+            <w:szCs w:val="24"/>
+            <w:lang w:val="en-US"/>
+          </w:rPr>
+          <w:t>lower</w:t>
+        </w:r>
+      </w:ins>
+      <w:ins w:id="141" w:author="Mary O'Connor" w:date="2017-01-02T16:58:00Z">
         <w:r>
           <w:rPr>
             <w:rFonts w:ascii="Times" w:eastAsia="Times New Roman" w:hAnsi="Times" w:cs="Times New Roman"/>
@@ -7267,7 +7256,7 @@
           <w:t xml:space="preserve"> </w:t>
         </w:r>
       </w:ins>
-      <w:ins w:id="144" w:author="Mary O'Connor" w:date="2017-01-03T07:51:00Z">
+      <w:ins w:id="142" w:author="Mary O'Connor" w:date="2017-01-03T07:51:00Z">
         <w:r>
           <w:rPr>
             <w:rFonts w:ascii="Times" w:eastAsia="Times New Roman" w:hAnsi="Times" w:cs="Times New Roman"/>
@@ -7276,10 +7265,12 @@
             <w:szCs w:val="24"/>
             <w:lang w:val="en-US"/>
           </w:rPr>
-          <w:t xml:space="preserve">S of Dodger Channel </w:t>
+          <w:t xml:space="preserve">S of Dodger Channel, and differences in ENS </w:t>
         </w:r>
       </w:ins>
-      <w:ins w:id="145" w:author="Mary O'Connor" w:date="2017-01-02T16:58:00Z">
+      <w:bookmarkStart w:id="143" w:name="_GoBack"/>
+      <w:bookmarkEnd w:id="143"/>
+      <w:ins w:id="144" w:author="Mary O'Connor" w:date="2017-01-02T16:58:00Z">
         <w:r>
           <w:rPr>
             <w:rFonts w:ascii="Times" w:eastAsia="Times New Roman" w:hAnsi="Times" w:cs="Times New Roman"/>
@@ -7301,7 +7292,7 @@
           <w:t xml:space="preserve"> not explained by meadow-scale predictors such as position in the watershed, shoot density, meadow area or fetch</w:t>
         </w:r>
       </w:ins>
-      <w:ins w:id="146" w:author="Mary O'Connor" w:date="2017-01-03T07:51:00Z">
+      <w:ins w:id="145" w:author="Mary O'Connor" w:date="2017-01-03T07:51:00Z">
         <w:r>
           <w:rPr>
             <w:rFonts w:ascii="Times" w:eastAsia="Times New Roman" w:hAnsi="Times" w:cs="Times New Roman"/>
@@ -7313,7 +7304,7 @@
           <w:t xml:space="preserve"> (</w:t>
         </w:r>
       </w:ins>
-      <w:ins w:id="147" w:author="Mary O'Connor" w:date="2017-01-03T10:40:00Z">
+      <w:ins w:id="146" w:author="Mary O'Connor" w:date="2017-01-03T10:40:00Z">
         <w:r>
           <w:rPr>
             <w:rFonts w:ascii="Times" w:eastAsia="Times New Roman" w:hAnsi="Times" w:cs="Times New Roman"/>
@@ -7325,7 +7316,7 @@
           <w:t>Appendix Table 1</w:t>
         </w:r>
       </w:ins>
-      <w:ins w:id="148" w:author="Mary O'Connor" w:date="2017-01-03T07:51:00Z">
+      <w:ins w:id="147" w:author="Mary O'Connor" w:date="2017-01-03T07:51:00Z">
         <w:r>
           <w:rPr>
             <w:rFonts w:ascii="Times" w:eastAsia="Times New Roman" w:hAnsi="Times" w:cs="Times New Roman"/>
@@ -7337,7 +7328,7 @@
           <w:t>)</w:t>
         </w:r>
       </w:ins>
-      <w:ins w:id="149" w:author="Mary O'Connor" w:date="2017-01-02T16:58:00Z">
+      <w:ins w:id="148" w:author="Mary O'Connor" w:date="2017-01-02T16:58:00Z">
         <w:r>
           <w:rPr>
             <w:rFonts w:ascii="Times" w:eastAsia="Times New Roman" w:hAnsi="Times" w:cs="Times New Roman"/>
@@ -7362,7 +7353,6 @@
           <w:lang w:val="en-US"/>
         </w:rPr>
       </w:pPr>
-      <w:bookmarkStart w:id="150" w:name="_GoBack"/>
       <w:r>
         <w:rPr>
           <w:rFonts w:ascii="Times" w:eastAsia="Times New Roman" w:hAnsi="Times" w:cs="Times New Roman"/>
@@ -7373,7 +7363,7 @@
         </w:rPr>
         <w:t>In contrast</w:t>
       </w:r>
-      <w:ins w:id="151" w:author="Mary O'Connor" w:date="2017-01-02T17:00:00Z">
+      <w:ins w:id="149" w:author="Mary O'Connor" w:date="2017-01-02T17:00:00Z">
         <w:r>
           <w:rPr>
             <w:rFonts w:ascii="Times" w:eastAsia="Times New Roman" w:hAnsi="Times" w:cs="Times New Roman"/>
@@ -7396,7 +7386,7 @@
         <w:t xml:space="preserve">, beta diversity did vary among meadows. </w:t>
       </w:r>
       <w:proofErr w:type="gramStart"/>
-      <w:ins w:id="152" w:author="Mary O'Connor" w:date="2017-01-02T17:02:00Z">
+      <w:ins w:id="150" w:author="Mary O'Connor" w:date="2017-01-02T17:02:00Z">
         <w:r>
           <w:rPr>
             <w:rFonts w:ascii="Times" w:eastAsia="Times New Roman" w:hAnsi="Times" w:cs="Times New Roman"/>
@@ -7418,19 +7408,7 @@
             <w:szCs w:val="24"/>
             <w:lang w:val="en-US"/>
           </w:rPr>
-          <w:t xml:space="preserve"> </w:t>
-        </w:r>
-        <w:bookmarkEnd w:id="150"/>
-        <w:r>
-          <w:rPr>
-            <w:rFonts w:ascii="Times" w:eastAsia="Times New Roman" w:hAnsi="Times" w:cs="Times New Roman"/>
-            <w:i/>
-            <w:color w:val="000000"/>
-            <w:sz w:val="24"/>
-            <w:szCs w:val="24"/>
-            <w:lang w:val="en-US"/>
-          </w:rPr>
-          <w:t>Then can get into aggregation as one explanation of this.</w:t>
+          <w:t xml:space="preserve"> Then can get into aggregation as one explanation of this.</w:t>
         </w:r>
         <w:r>
           <w:rPr>
@@ -7453,7 +7431,7 @@
         </w:rPr>
         <w:t>Aggregation and species rank results (Table 3)</w:t>
       </w:r>
-      <w:ins w:id="153" w:author="Mary O'Connor" w:date="2017-01-02T17:02:00Z">
+      <w:ins w:id="151" w:author="Mary O'Connor" w:date="2017-01-02T17:02:00Z">
         <w:r>
           <w:rPr>
             <w:rFonts w:ascii="Times" w:eastAsia="Times New Roman" w:hAnsi="Times" w:cs="Times New Roman"/>
@@ -7488,7 +7466,7 @@
           <w:lang w:val="en-US"/>
         </w:rPr>
       </w:pPr>
-      <w:commentRangeStart w:id="154"/>
+      <w:commentRangeStart w:id="152"/>
       <w:r>
         <w:rPr>
           <w:rFonts w:ascii="Times" w:eastAsia="Times New Roman" w:hAnsi="Times" w:cs="Times New Roman"/>
@@ -7499,16 +7477,16 @@
         </w:rPr>
         <w:t xml:space="preserve">We observed slightly higher beta-diversity among plots, suggesting greater spatial aggregation within meadows, in meadows nearer Alberni Inlet (Figure 3). </w:t>
       </w:r>
-      <w:commentRangeEnd w:id="154"/>
-      <w:r>
-        <w:rPr>
-          <w:rFonts w:ascii="Times" w:eastAsia="Times New Roman" w:hAnsi="Times" w:cs="Times New Roman"/>
-          <w:color w:val="000000"/>
-          <w:sz w:val="24"/>
-          <w:szCs w:val="24"/>
-          <w:lang w:val="en-US"/>
-        </w:rPr>
-        <w:commentReference w:id="154"/>
+      <w:commentRangeEnd w:id="152"/>
+      <w:r>
+        <w:rPr>
+          <w:rFonts w:ascii="Times" w:eastAsia="Times New Roman" w:hAnsi="Times" w:cs="Times New Roman"/>
+          <w:color w:val="000000"/>
+          <w:sz w:val="24"/>
+          <w:szCs w:val="24"/>
+          <w:lang w:val="en-US"/>
+        </w:rPr>
+        <w:commentReference w:id="152"/>
       </w:r>
       <w:r>
         <w:rPr>
@@ -7520,7 +7498,7 @@
         </w:rPr>
         <w:t xml:space="preserve">Further, comparing within-meadow estimates of beta diversity across time suggested that beta diversity declined slightly toward the end of the summer (May - 0.33, June/July - 0.34, August - 0.29). However, these trends </w:t>
       </w:r>
-      <w:commentRangeStart w:id="155"/>
+      <w:commentRangeStart w:id="153"/>
       <w:r>
         <w:rPr>
           <w:rFonts w:ascii="Times" w:eastAsia="Times New Roman" w:hAnsi="Times" w:cs="Times New Roman"/>
@@ -7531,16 +7509,16 @@
         </w:rPr>
         <w:t xml:space="preserve">were not statistically significant.  </w:t>
       </w:r>
-      <w:commentRangeEnd w:id="155"/>
-      <w:r>
-        <w:rPr>
-          <w:rFonts w:ascii="Times" w:eastAsia="Times New Roman" w:hAnsi="Times" w:cs="Times New Roman"/>
-          <w:color w:val="000000"/>
-          <w:sz w:val="24"/>
-          <w:szCs w:val="24"/>
-          <w:lang w:val="en-US"/>
-        </w:rPr>
-        <w:commentReference w:id="155"/>
+      <w:commentRangeEnd w:id="153"/>
+      <w:r>
+        <w:rPr>
+          <w:rFonts w:ascii="Times" w:eastAsia="Times New Roman" w:hAnsi="Times" w:cs="Times New Roman"/>
+          <w:color w:val="000000"/>
+          <w:sz w:val="24"/>
+          <w:szCs w:val="24"/>
+          <w:lang w:val="en-US"/>
+        </w:rPr>
+        <w:commentReference w:id="153"/>
       </w:r>
       <w:r>
         <w:rPr>
@@ -7563,7 +7541,7 @@
         <w:lastRenderedPageBreak/>
         <w:t>along the watershed gradient, a permutation test of multivariate homogeneity of group dispersions showed that meadows did have significantly different values of beta diversity (</w:t>
       </w:r>
-      <w:commentRangeStart w:id="156"/>
+      <w:commentRangeStart w:id="154"/>
       <w:r>
         <w:rPr>
           <w:rFonts w:ascii="Times" w:eastAsia="Times New Roman" w:hAnsi="Times" w:cs="Times New Roman"/>
@@ -7574,16 +7552,16 @@
         </w:rPr>
         <w:t>Appendix 6</w:t>
       </w:r>
-      <w:commentRangeEnd w:id="156"/>
-      <w:r>
-        <w:rPr>
-          <w:rFonts w:ascii="Times" w:eastAsia="Times New Roman" w:hAnsi="Times" w:cs="Times New Roman"/>
-          <w:color w:val="000000"/>
-          <w:sz w:val="24"/>
-          <w:szCs w:val="24"/>
-          <w:lang w:val="en-US"/>
-        </w:rPr>
-        <w:commentReference w:id="156"/>
+      <w:commentRangeEnd w:id="154"/>
+      <w:r>
+        <w:rPr>
+          <w:rFonts w:ascii="Times" w:eastAsia="Times New Roman" w:hAnsi="Times" w:cs="Times New Roman"/>
+          <w:color w:val="000000"/>
+          <w:sz w:val="24"/>
+          <w:szCs w:val="24"/>
+          <w:lang w:val="en-US"/>
+        </w:rPr>
+        <w:commentReference w:id="154"/>
       </w:r>
       <w:r>
         <w:rPr>
@@ -7610,7 +7588,7 @@
           <w:lang w:val="en-US"/>
         </w:rPr>
       </w:pPr>
-      <w:ins w:id="157" w:author="Mary O'Connor" w:date="2017-01-02T17:04:00Z">
+      <w:ins w:id="155" w:author="Mary O'Connor" w:date="2017-01-02T17:04:00Z">
         <w:r>
           <w:rPr>
             <w:rFonts w:ascii="Times" w:eastAsia="Times New Roman" w:hAnsi="Times" w:cs="Times New Roman"/>
@@ -7662,7 +7640,7 @@
           <w:lang w:val="en-US"/>
         </w:rPr>
       </w:pPr>
-      <w:commentRangeStart w:id="158"/>
+      <w:commentRangeStart w:id="156"/>
       <w:r>
         <w:rPr>
           <w:rFonts w:ascii="Times" w:eastAsia="Times New Roman" w:hAnsi="Times" w:cs="Times New Roman"/>
@@ -7676,12 +7654,12 @@
         </w:rPr>
         <w:t>Composition: NMDS results, include temporal dimension.</w:t>
       </w:r>
-      <w:commentRangeEnd w:id="158"/>
+      <w:commentRangeEnd w:id="156"/>
       <w:r>
         <w:rPr>
           <w:rStyle w:val="CommentReference"/>
         </w:rPr>
-        <w:commentReference w:id="158"/>
+        <w:commentReference w:id="156"/>
       </w:r>
     </w:p>
     <w:p>
@@ -7707,7 +7685,7 @@
         </w:rPr>
         <w:t xml:space="preserve">Summarize general composition: dominance Table 3. </w:t>
       </w:r>
-      <w:commentRangeStart w:id="159"/>
+      <w:commentRangeStart w:id="157"/>
       <w:r>
         <w:rPr>
           <w:rFonts w:ascii="Times" w:eastAsia="Times New Roman" w:hAnsi="Times" w:cs="Times New Roman"/>
@@ -7718,16 +7696,16 @@
         </w:rPr>
         <w:t xml:space="preserve">Of these, 24 taxa </w:t>
       </w:r>
-      <w:commentRangeEnd w:id="159"/>
-      <w:r>
-        <w:rPr>
-          <w:rFonts w:ascii="Times" w:eastAsia="Times New Roman" w:hAnsi="Times" w:cs="Times New Roman"/>
-          <w:color w:val="000000"/>
-          <w:sz w:val="24"/>
-          <w:szCs w:val="24"/>
-          <w:lang w:val="en-US"/>
-        </w:rPr>
-        <w:commentReference w:id="159"/>
+      <w:commentRangeEnd w:id="157"/>
+      <w:r>
+        <w:rPr>
+          <w:rFonts w:ascii="Times" w:eastAsia="Times New Roman" w:hAnsi="Times" w:cs="Times New Roman"/>
+          <w:color w:val="000000"/>
+          <w:sz w:val="24"/>
+          <w:szCs w:val="24"/>
+          <w:lang w:val="en-US"/>
+        </w:rPr>
+        <w:commentReference w:id="157"/>
       </w:r>
       <w:r>
         <w:rPr>
@@ -7805,7 +7783,7 @@
         </w:rPr>
         <w:t xml:space="preserve"> (shrimp). </w:t>
       </w:r>
-      <w:commentRangeStart w:id="160"/>
+      <w:commentRangeStart w:id="158"/>
       <w:r>
         <w:rPr>
           <w:rFonts w:ascii="Times" w:eastAsia="Times New Roman" w:hAnsi="Times" w:cs="Times New Roman"/>
@@ -7838,16 +7816,16 @@
         </w:rPr>
         <w:t xml:space="preserve"> assemblages were dominated by small (1-2 mm) invertebrates, which made up ~83% of individuals, whereas large invertebrates (&gt; 8 mm) such as crabs, sea stars and urchins made up less than 3% of individuals.</w:t>
       </w:r>
-      <w:commentRangeEnd w:id="160"/>
-      <w:r>
-        <w:rPr>
-          <w:rFonts w:ascii="Times" w:eastAsia="Times New Roman" w:hAnsi="Times" w:cs="Times New Roman"/>
-          <w:color w:val="000000"/>
-          <w:sz w:val="24"/>
-          <w:szCs w:val="24"/>
-          <w:lang w:val="en-US"/>
-        </w:rPr>
-        <w:commentReference w:id="160"/>
+      <w:commentRangeEnd w:id="158"/>
+      <w:r>
+        <w:rPr>
+          <w:rFonts w:ascii="Times" w:eastAsia="Times New Roman" w:hAnsi="Times" w:cs="Times New Roman"/>
+          <w:color w:val="000000"/>
+          <w:sz w:val="24"/>
+          <w:szCs w:val="24"/>
+          <w:lang w:val="en-US"/>
+        </w:rPr>
+        <w:commentReference w:id="158"/>
       </w:r>
     </w:p>
     <w:p>
@@ -9722,7 +9700,7 @@
           <w:lang w:val="en-US"/>
         </w:rPr>
       </w:pPr>
-      <w:commentRangeStart w:id="161"/>
+      <w:commentRangeStart w:id="159"/>
       <w:r>
         <w:rPr>
           <w:rFonts w:ascii="Times" w:eastAsia="Times New Roman" w:hAnsi="Times" w:cs="Times New Roman"/>
@@ -9735,28 +9713,28 @@
         </w:rPr>
         <w:t>DISCUSSION</w:t>
       </w:r>
-      <w:commentRangeEnd w:id="161"/>
+      <w:commentRangeEnd w:id="159"/>
       <w:r>
         <w:rPr>
           <w:rStyle w:val="CommentReference"/>
         </w:rPr>
-        <w:commentReference w:id="161"/>
+        <w:commentReference w:id="159"/>
       </w:r>
     </w:p>
     <w:p>
       <w:pPr>
         <w:spacing w:after="0" w:line="480" w:lineRule="auto"/>
         <w:rPr>
-          <w:del w:id="162" w:author="Ross Whippo" w:date="2016-12-27T11:25:00Z"/>
-          <w:rFonts w:ascii="Times" w:eastAsia="Times New Roman" w:hAnsi="Times" w:cs="Times New Roman"/>
-          <w:color w:val="000000"/>
-          <w:sz w:val="24"/>
-          <w:szCs w:val="24"/>
-          <w:lang w:val="en-US"/>
-        </w:rPr>
-      </w:pPr>
-      <w:ins w:id="163" w:author="Mary O'Connor" w:date="2016-07-01T16:01:00Z">
-        <w:del w:id="164" w:author="Ross Whippo" w:date="2016-12-27T11:25:00Z">
+          <w:del w:id="160" w:author="Ross Whippo" w:date="2016-12-27T11:25:00Z"/>
+          <w:rFonts w:ascii="Times" w:eastAsia="Times New Roman" w:hAnsi="Times" w:cs="Times New Roman"/>
+          <w:color w:val="000000"/>
+          <w:sz w:val="24"/>
+          <w:szCs w:val="24"/>
+          <w:lang w:val="en-US"/>
+        </w:rPr>
+      </w:pPr>
+      <w:ins w:id="161" w:author="Mary O'Connor" w:date="2016-07-01T16:01:00Z">
+        <w:del w:id="162" w:author="Ross Whippo" w:date="2016-12-27T11:25:00Z">
           <w:r>
             <w:rPr>
               <w:rFonts w:ascii="Times" w:eastAsia="Times New Roman" w:hAnsi="Times" w:cs="Times New Roman"/>
@@ -9774,15 +9752,15 @@
       <w:pPr>
         <w:spacing w:after="0" w:line="480" w:lineRule="auto"/>
         <w:rPr>
-          <w:del w:id="165" w:author="Ross Whippo" w:date="2016-12-27T11:25:00Z"/>
-          <w:rFonts w:ascii="Times" w:eastAsia="Times New Roman" w:hAnsi="Times" w:cs="Times New Roman"/>
-          <w:color w:val="000000"/>
-          <w:sz w:val="24"/>
-          <w:szCs w:val="24"/>
-          <w:lang w:val="en-US"/>
-        </w:rPr>
-      </w:pPr>
-      <w:del w:id="166" w:author="Ross Whippo" w:date="2016-12-27T11:25:00Z">
+          <w:del w:id="163" w:author="Ross Whippo" w:date="2016-12-27T11:25:00Z"/>
+          <w:rFonts w:ascii="Times" w:eastAsia="Times New Roman" w:hAnsi="Times" w:cs="Times New Roman"/>
+          <w:color w:val="000000"/>
+          <w:sz w:val="24"/>
+          <w:szCs w:val="24"/>
+          <w:lang w:val="en-US"/>
+        </w:rPr>
+      </w:pPr>
+      <w:del w:id="164" w:author="Ross Whippo" w:date="2016-12-27T11:25:00Z">
         <w:r>
           <w:rPr>
             <w:rFonts w:ascii="Times" w:eastAsia="Times New Roman" w:hAnsi="Times" w:cs="Times New Roman"/>
@@ -9800,15 +9778,15 @@
         <w:spacing w:after="0" w:line="480" w:lineRule="auto"/>
         <w:ind w:firstLine="720"/>
         <w:rPr>
-          <w:del w:id="167" w:author="Ross Whippo" w:date="2016-12-27T11:25:00Z"/>
-          <w:rFonts w:ascii="Times" w:eastAsia="Times New Roman" w:hAnsi="Times" w:cs="Times New Roman"/>
-          <w:color w:val="000000"/>
-          <w:sz w:val="24"/>
-          <w:szCs w:val="24"/>
-          <w:lang w:val="en-US"/>
-        </w:rPr>
-      </w:pPr>
-      <w:del w:id="168" w:author="Ross Whippo" w:date="2016-12-27T11:25:00Z">
+          <w:del w:id="165" w:author="Ross Whippo" w:date="2016-12-27T11:25:00Z"/>
+          <w:rFonts w:ascii="Times" w:eastAsia="Times New Roman" w:hAnsi="Times" w:cs="Times New Roman"/>
+          <w:color w:val="000000"/>
+          <w:sz w:val="24"/>
+          <w:szCs w:val="24"/>
+          <w:lang w:val="en-US"/>
+        </w:rPr>
+      </w:pPr>
+      <w:del w:id="166" w:author="Ross Whippo" w:date="2016-12-27T11:25:00Z">
         <w:r>
           <w:rPr>
             <w:rFonts w:ascii="Times" w:eastAsia="Times New Roman" w:hAnsi="Times" w:cs="Times New Roman"/>
@@ -17109,7 +17087,7 @@
         <w:ind w:left="720" w:hanging="720"/>
       </w:pPr>
       <w:proofErr w:type="gramStart"/>
-      <w:ins w:id="169" w:author="Unknown Author" w:date="2016-12-18T13:07:00Z">
+      <w:ins w:id="167" w:author="Unknown Author" w:date="2016-12-18T13:07:00Z">
         <w:r>
           <w:t>Gaston KJ 2000.</w:t>
         </w:r>
@@ -17122,7 +17100,7 @@
           <w:t>Global patterns in b</w:t>
         </w:r>
       </w:ins>
-      <w:ins w:id="170" w:author="Unknown Author" w:date="2016-12-18T13:08:00Z">
+      <w:ins w:id="168" w:author="Unknown Author" w:date="2016-12-18T13:08:00Z">
         <w:r>
           <w:t>iodiversity.</w:t>
         </w:r>
@@ -17131,12 +17109,12 @@
           <w:t xml:space="preserve"> Nature</w:t>
         </w:r>
       </w:ins>
-      <w:ins w:id="171" w:author="Unknown Author" w:date="2016-12-18T13:09:00Z">
+      <w:ins w:id="169" w:author="Unknown Author" w:date="2016-12-18T13:09:00Z">
         <w:r>
           <w:t xml:space="preserve"> 405(6783)</w:t>
         </w:r>
       </w:ins>
-      <w:ins w:id="172" w:author="Unknown Author" w:date="2016-12-18T13:10:00Z">
+      <w:ins w:id="170" w:author="Unknown Author" w:date="2016-12-18T13:10:00Z">
         <w:r>
           <w:t xml:space="preserve">: 220-227. </w:t>
         </w:r>
@@ -23723,7 +23701,28 @@
       </w:r>
     </w:p>
   </w:comment>
-  <w:comment w:id="126" w:author="Mary O'Connor" w:date="2017-01-02T16:42:00Z" w:initials="MO">
+  <w:comment w:id="152" w:author="Mary O'Connor" w:date="2016-07-03T09:23:00Z" w:initials="MO">
+    <w:p>
+      <w:r>
+        <w:t>Do we have stats to support this gradient?</w:t>
+      </w:r>
+    </w:p>
+  </w:comment>
+  <w:comment w:id="153" w:author="Mary O'Connor" w:date="2016-07-03T09:23:00Z" w:initials="MO">
+    <w:p>
+      <w:r>
+        <w:t>Ok rewrite this then.</w:t>
+      </w:r>
+    </w:p>
+  </w:comment>
+  <w:comment w:id="154" w:author="Mary O'Connor" w:date="2016-07-03T09:25:00Z" w:initials="MO">
+    <w:p>
+      <w:r>
+        <w:t>Bring this in?</w:t>
+      </w:r>
+    </w:p>
+  </w:comment>
+  <w:comment w:id="156" w:author="Mary O'Connor" w:date="2017-01-02T17:04:00Z" w:initials="MO">
     <w:p>
       <w:pPr>
         <w:pStyle w:val="CommentText"/>
@@ -23735,70 +23734,33 @@
         <w:annotationRef/>
       </w:r>
       <w:r>
-        <w:t>Needs to be added to table 1</w:t>
+        <w:t xml:space="preserve">Present this information as investigating whether one or a few species is driving the beta diversity patterns.  Then I guess we want to introduce (above) the question about composition relative to </w:t>
+      </w:r>
+      <w:proofErr w:type="spellStart"/>
+      <w:r>
+        <w:t>diversty</w:t>
+      </w:r>
+      <w:proofErr w:type="spellEnd"/>
+      <w:r>
+        <w:t xml:space="preserve"> metrics, and then here the results.</w:t>
       </w:r>
     </w:p>
   </w:comment>
-  <w:comment w:id="154" w:author="Mary O'Connor" w:date="2016-07-03T09:23:00Z" w:initials="MO">
-    <w:p>
-      <w:r>
-        <w:t>Do we have stats to support this gradient?</w:t>
+  <w:comment w:id="157" w:author="Mary O'Connor" w:date="2016-07-03T09:17:00Z" w:initials="MO">
+    <w:p>
+      <w:r>
+        <w:t>Table 3</w:t>
       </w:r>
     </w:p>
   </w:comment>
-  <w:comment w:id="155" w:author="Mary O'Connor" w:date="2016-07-03T09:23:00Z" w:initials="MO">
-    <w:p>
-      <w:r>
-        <w:t>Ok rewrite this then.</w:t>
+  <w:comment w:id="158" w:author="Mary O'Connor" w:date="2016-07-03T09:18:00Z" w:initials="MO">
+    <w:p>
+      <w:r>
+        <w:t>Not sure about including this.</w:t>
       </w:r>
     </w:p>
   </w:comment>
-  <w:comment w:id="156" w:author="Mary O'Connor" w:date="2016-07-03T09:25:00Z" w:initials="MO">
-    <w:p>
-      <w:r>
-        <w:t>Bring this in?</w:t>
-      </w:r>
-    </w:p>
-  </w:comment>
-  <w:comment w:id="158" w:author="Mary O'Connor" w:date="2017-01-02T17:04:00Z" w:initials="MO">
-    <w:p>
-      <w:pPr>
-        <w:pStyle w:val="CommentText"/>
-      </w:pPr>
-      <w:r>
-        <w:rPr>
-          <w:rStyle w:val="CommentReference"/>
-        </w:rPr>
-        <w:annotationRef/>
-      </w:r>
-      <w:r>
-        <w:t xml:space="preserve">Present this information as investigating whether one or a few species is driving the beta diversity patterns.  Then I guess we want to introduce (above) the question about composition relative to </w:t>
-      </w:r>
-      <w:proofErr w:type="spellStart"/>
-      <w:r>
-        <w:t>diversty</w:t>
-      </w:r>
-      <w:proofErr w:type="spellEnd"/>
-      <w:r>
-        <w:t xml:space="preserve"> metrics, and then here the results.</w:t>
-      </w:r>
-    </w:p>
-  </w:comment>
-  <w:comment w:id="159" w:author="Mary O'Connor" w:date="2016-07-03T09:17:00Z" w:initials="MO">
-    <w:p>
-      <w:r>
-        <w:t>Table 3</w:t>
-      </w:r>
-    </w:p>
-  </w:comment>
-  <w:comment w:id="160" w:author="Mary O'Connor" w:date="2016-07-03T09:18:00Z" w:initials="MO">
-    <w:p>
-      <w:r>
-        <w:t>Not sure about including this.</w:t>
-      </w:r>
-    </w:p>
-  </w:comment>
-  <w:comment w:id="161" w:author="Mary O'Connor" w:date="2017-01-02T17:05:00Z" w:initials="MO">
+  <w:comment w:id="159" w:author="Mary O'Connor" w:date="2017-01-02T17:05:00Z" w:initials="MO">
     <w:p>
       <w:pPr>
         <w:pStyle w:val="CommentText"/>
@@ -23931,7 +23893,7 @@
                             <w:rPr>
                               <w:noProof/>
                             </w:rPr>
-                            <w:t>14</w:t>
+                            <w:t>13</w:t>
                           </w:r>
                           <w:r>
                             <w:fldChar w:fldCharType="end"/>
@@ -25494,7 +25456,7 @@
 </file>
 
 <file path=customXml/itemProps1.xml><?xml version="1.0" encoding="utf-8"?>
-<ds:datastoreItem xmlns:ds="http://schemas.openxmlformats.org/officeDocument/2006/customXml" ds:itemID="{DF5BCF37-A63C-5F41-B71B-8FD4C5450E36}">
+<ds:datastoreItem xmlns:ds="http://schemas.openxmlformats.org/officeDocument/2006/customXml" ds:itemID="{B84416BA-EEAA-0A4D-9D9C-FAA94087E4C3}">
   <ds:schemaRefs>
     <ds:schemaRef ds:uri="http://schemas.openxmlformats.org/officeDocument/2006/bibliography"/>
   </ds:schemaRefs>

</xml_diff>